<commit_message>
more updates to knn
</commit_message>
<xml_diff>
--- a/Slide_Deck.docx
+++ b/Slide_Deck.docx
@@ -13838,27 +13838,57 @@
       </w:pPr>
       <w:r>
         <w:rPr>
-          <w:rStyle w:val="KeywordTok"/>
-        </w:rPr>
-        <w:t xml:space="preserve">summary</w:t>
-      </w:r>
-      <w:r>
-        <w:rPr>
-          <w:rStyle w:val="NormalTok"/>
-        </w:rPr>
-        <w:t xml:space="preserve">(ipas</w:t>
-      </w:r>
-      <w:r>
-        <w:rPr>
-          <w:rStyle w:val="OperatorTok"/>
-        </w:rPr>
-        <w:t xml:space="preserve">$</w:t>
-      </w:r>
-      <w:r>
-        <w:rPr>
-          <w:rStyle w:val="NormalTok"/>
-        </w:rPr>
-        <w:t xml:space="preserve">IBU)</w:t>
+          <w:rStyle w:val="ControlFlowTok"/>
+        </w:rPr>
+        <w:t xml:space="preserve">if</w:t>
+      </w:r>
+      <w:r>
+        <w:rPr>
+          <w:rStyle w:val="NormalTok"/>
+        </w:rPr>
+        <w:t xml:space="preserve">(</w:t>
+      </w:r>
+      <w:r>
+        <w:rPr>
+          <w:rStyle w:val="OperatorTok"/>
+        </w:rPr>
+        <w:t xml:space="preserve">!</w:t>
+      </w:r>
+      <w:r>
+        <w:rPr>
+          <w:rStyle w:val="KeywordTok"/>
+        </w:rPr>
+        <w:t xml:space="preserve">require</w:t>
+      </w:r>
+      <w:r>
+        <w:rPr>
+          <w:rStyle w:val="NormalTok"/>
+        </w:rPr>
+        <w:t xml:space="preserve">(ggforce)) {</w:t>
+      </w:r>
+      <w:r>
+        <w:rPr>
+          <w:rStyle w:val="KeywordTok"/>
+        </w:rPr>
+        <w:t xml:space="preserve">install.packages</w:t>
+      </w:r>
+      <w:r>
+        <w:rPr>
+          <w:rStyle w:val="NormalTok"/>
+        </w:rPr>
+        <w:t xml:space="preserve">(</w:t>
+      </w:r>
+      <w:r>
+        <w:rPr>
+          <w:rStyle w:val="StringTok"/>
+        </w:rPr>
+        <w:t xml:space="preserve">"ggforce"</w:t>
+      </w:r>
+      <w:r>
+        <w:rPr>
+          <w:rStyle w:val="NormalTok"/>
+        </w:rPr>
+        <w:t xml:space="preserve">)}</w:t>
       </w:r>
     </w:p>
     <w:p>
@@ -13869,16 +13899,7 @@
         <w:rPr>
           <w:rStyle w:val="VerbatimChar"/>
         </w:rPr>
-        <w:t xml:space="preserve">##    Min. 1st Qu.  Median    Mean 3rd Qu.    Max. </w:t>
-      </w:r>
-      <w:r>
-        <w:br/>
-      </w:r>
-      <w:r>
-        <w:rPr>
-          <w:rStyle w:val="VerbatimChar"/>
-        </w:rPr>
-        <w:t xml:space="preserve">##   30.00   60.00   70.00   71.95   85.00  138.00</w:t>
+        <w:t xml:space="preserve">## Loading required package: ggforce</w:t>
       </w:r>
     </w:p>
     <w:p>
@@ -13887,27 +13908,9 @@
       </w:pPr>
       <w:r>
         <w:rPr>
-          <w:rStyle w:val="KeywordTok"/>
-        </w:rPr>
-        <w:t xml:space="preserve">summary</w:t>
-      </w:r>
-      <w:r>
-        <w:rPr>
-          <w:rStyle w:val="NormalTok"/>
-        </w:rPr>
-        <w:t xml:space="preserve">(otherAles</w:t>
-      </w:r>
-      <w:r>
-        <w:rPr>
-          <w:rStyle w:val="OperatorTok"/>
-        </w:rPr>
-        <w:t xml:space="preserve">$</w:t>
-      </w:r>
-      <w:r>
-        <w:rPr>
-          <w:rStyle w:val="NormalTok"/>
-        </w:rPr>
-        <w:t xml:space="preserve">IBU)</w:t>
+          <w:rStyle w:val="VerbatimChar"/>
+        </w:rPr>
+        <w:t xml:space="preserve">## Warning: package 'ggforce' was built under R version 3.6.3</w:t>
       </w:r>
     </w:p>
     <w:p>
@@ -13916,18 +13919,57 @@
       </w:pPr>
       <w:r>
         <w:rPr>
-          <w:rStyle w:val="VerbatimChar"/>
-        </w:rPr>
-        <w:t xml:space="preserve">##    Min. 1st Qu.  Median    Mean 3rd Qu.    Max. </w:t>
-      </w:r>
-      <w:r>
-        <w:br/>
-      </w:r>
-      <w:r>
-        <w:rPr>
-          <w:rStyle w:val="VerbatimChar"/>
-        </w:rPr>
-        <w:t xml:space="preserve">##    4.00   20.00   30.00   34.33   44.25  115.00</w:t>
+          <w:rStyle w:val="ControlFlowTok"/>
+        </w:rPr>
+        <w:t xml:space="preserve">if</w:t>
+      </w:r>
+      <w:r>
+        <w:rPr>
+          <w:rStyle w:val="NormalTok"/>
+        </w:rPr>
+        <w:t xml:space="preserve">(</w:t>
+      </w:r>
+      <w:r>
+        <w:rPr>
+          <w:rStyle w:val="OperatorTok"/>
+        </w:rPr>
+        <w:t xml:space="preserve">!</w:t>
+      </w:r>
+      <w:r>
+        <w:rPr>
+          <w:rStyle w:val="KeywordTok"/>
+        </w:rPr>
+        <w:t xml:space="preserve">require</w:t>
+      </w:r>
+      <w:r>
+        <w:rPr>
+          <w:rStyle w:val="NormalTok"/>
+        </w:rPr>
+        <w:t xml:space="preserve">(concaveman)) {</w:t>
+      </w:r>
+      <w:r>
+        <w:rPr>
+          <w:rStyle w:val="KeywordTok"/>
+        </w:rPr>
+        <w:t xml:space="preserve">install.packages</w:t>
+      </w:r>
+      <w:r>
+        <w:rPr>
+          <w:rStyle w:val="NormalTok"/>
+        </w:rPr>
+        <w:t xml:space="preserve">(</w:t>
+      </w:r>
+      <w:r>
+        <w:rPr>
+          <w:rStyle w:val="StringTok"/>
+        </w:rPr>
+        <w:t xml:space="preserve">"concaveman"</w:t>
+      </w:r>
+      <w:r>
+        <w:rPr>
+          <w:rStyle w:val="NormalTok"/>
+        </w:rPr>
+        <w:t xml:space="preserve">)}</w:t>
       </w:r>
     </w:p>
     <w:p>
@@ -13936,27 +13978,9 @@
       </w:pPr>
       <w:r>
         <w:rPr>
-          <w:rStyle w:val="KeywordTok"/>
-        </w:rPr>
-        <w:t xml:space="preserve">summary</w:t>
-      </w:r>
-      <w:r>
-        <w:rPr>
-          <w:rStyle w:val="NormalTok"/>
-        </w:rPr>
-        <w:t xml:space="preserve">(ipas</w:t>
-      </w:r>
-      <w:r>
-        <w:rPr>
-          <w:rStyle w:val="OperatorTok"/>
-        </w:rPr>
-        <w:t xml:space="preserve">$</w:t>
-      </w:r>
-      <w:r>
-        <w:rPr>
-          <w:rStyle w:val="NormalTok"/>
-        </w:rPr>
-        <w:t xml:space="preserve">ABV)</w:t>
+          <w:rStyle w:val="VerbatimChar"/>
+        </w:rPr>
+        <w:t xml:space="preserve">## Loading required package: concaveman</w:t>
       </w:r>
     </w:p>
     <w:p>
@@ -13967,16 +13991,7 @@
         <w:rPr>
           <w:rStyle w:val="VerbatimChar"/>
         </w:rPr>
-        <w:t xml:space="preserve">##    Min. 1st Qu.  Median    Mean 3rd Qu.    Max. </w:t>
-      </w:r>
-      <w:r>
-        <w:br/>
-      </w:r>
-      <w:r>
-        <w:rPr>
-          <w:rStyle w:val="VerbatimChar"/>
-        </w:rPr>
-        <w:t xml:space="preserve">## 0.03800 0.06200 0.06800 0.06914 0.07500 0.09900</w:t>
+        <w:t xml:space="preserve">## Warning: package 'concaveman' was built under R version 3.6.3</w:t>
       </w:r>
     </w:p>
     <w:p>
@@ -13987,56 +14002,40 @@
         <w:rPr>
           <w:rStyle w:val="KeywordTok"/>
         </w:rPr>
-        <w:t xml:space="preserve">summary</w:t>
-      </w:r>
-      <w:r>
-        <w:rPr>
-          <w:rStyle w:val="NormalTok"/>
-        </w:rPr>
-        <w:t xml:space="preserve">(otherAles</w:t>
-      </w:r>
-      <w:r>
-        <w:rPr>
-          <w:rStyle w:val="OperatorTok"/>
-        </w:rPr>
-        <w:t xml:space="preserve">$</w:t>
-      </w:r>
-      <w:r>
-        <w:rPr>
-          <w:rStyle w:val="NormalTok"/>
-        </w:rPr>
-        <w:t xml:space="preserve">ABV)</w:t>
-      </w:r>
-    </w:p>
-    <w:p>
-      <w:pPr>
-        <w:pStyle w:val="SourceCode"/>
-      </w:pPr>
-      <w:r>
-        <w:rPr>
-          <w:rStyle w:val="VerbatimChar"/>
-        </w:rPr>
-        <w:t xml:space="preserve">##    Min. 1st Qu.  Median    Mean 3rd Qu.    Max. </w:t>
-      </w:r>
-      <w:r>
-        <w:br/>
-      </w:r>
-      <w:r>
-        <w:rPr>
-          <w:rStyle w:val="VerbatimChar"/>
-        </w:rPr>
-        <w:t xml:space="preserve">## 0.03500 0.05000 0.05400 0.05656 0.06000 0.09900</w:t>
-      </w:r>
-    </w:p>
-    <w:p>
-      <w:pPr>
-        <w:pStyle w:val="SourceCode"/>
-      </w:pPr>
-      <w:r>
-        <w:rPr>
-          <w:rStyle w:val="NormalTok"/>
-        </w:rPr>
-        <w:t xml:space="preserve">ipas </w:t>
+        <w:t xml:space="preserve">library</w:t>
+      </w:r>
+      <w:r>
+        <w:rPr>
+          <w:rStyle w:val="NormalTok"/>
+        </w:rPr>
+        <w:t xml:space="preserve">(ggforce)</w:t>
+      </w:r>
+      <w:r>
+        <w:br/>
+      </w:r>
+      <w:r>
+        <w:rPr>
+          <w:rStyle w:val="KeywordTok"/>
+        </w:rPr>
+        <w:t xml:space="preserve">library</w:t>
+      </w:r>
+      <w:r>
+        <w:rPr>
+          <w:rStyle w:val="NormalTok"/>
+        </w:rPr>
+        <w:t xml:space="preserve">(concaveman)</w:t>
+      </w:r>
+      <w:r>
+        <w:br/>
+      </w:r>
+      <w:r>
+        <w:br/>
+      </w:r>
+      <w:r>
+        <w:rPr>
+          <w:rStyle w:val="NormalTok"/>
+        </w:rPr>
+        <w:t xml:space="preserve">allAles </w:t>
       </w:r>
       <w:r>
         <w:rPr>
@@ -14117,13 +14116,136 @@
         <w:rPr>
           <w:rStyle w:val="KeywordTok"/>
         </w:rPr>
+        <w:t xml:space="preserve">annotation_custom</w:t>
+      </w:r>
+      <w:r>
+        <w:rPr>
+          <w:rStyle w:val="NormalTok"/>
+        </w:rPr>
+        <w:t xml:space="preserve">(bg, </w:t>
+      </w:r>
+      <w:r>
+        <w:rPr>
+          <w:rStyle w:val="OperatorTok"/>
+        </w:rPr>
+        <w:t xml:space="preserve">-</w:t>
+      </w:r>
+      <w:r>
+        <w:rPr>
+          <w:rStyle w:val="OtherTok"/>
+        </w:rPr>
+        <w:t xml:space="preserve">Inf</w:t>
+      </w:r>
+      <w:r>
+        <w:rPr>
+          <w:rStyle w:val="NormalTok"/>
+        </w:rPr>
+        <w:t xml:space="preserve">, </w:t>
+      </w:r>
+      <w:r>
+        <w:rPr>
+          <w:rStyle w:val="OtherTok"/>
+        </w:rPr>
+        <w:t xml:space="preserve">Inf</w:t>
+      </w:r>
+      <w:r>
+        <w:rPr>
+          <w:rStyle w:val="NormalTok"/>
+        </w:rPr>
+        <w:t xml:space="preserve">, </w:t>
+      </w:r>
+      <w:r>
+        <w:rPr>
+          <w:rStyle w:val="OperatorTok"/>
+        </w:rPr>
+        <w:t xml:space="preserve">-</w:t>
+      </w:r>
+      <w:r>
+        <w:rPr>
+          <w:rStyle w:val="OtherTok"/>
+        </w:rPr>
+        <w:t xml:space="preserve">Inf</w:t>
+      </w:r>
+      <w:r>
+        <w:rPr>
+          <w:rStyle w:val="NormalTok"/>
+        </w:rPr>
+        <w:t xml:space="preserve">, </w:t>
+      </w:r>
+      <w:r>
+        <w:rPr>
+          <w:rStyle w:val="OtherTok"/>
+        </w:rPr>
+        <w:t xml:space="preserve">Inf</w:t>
+      </w:r>
+      <w:r>
+        <w:rPr>
+          <w:rStyle w:val="NormalTok"/>
+        </w:rPr>
+        <w:t xml:space="preserve">) </w:t>
+      </w:r>
+      <w:r>
+        <w:rPr>
+          <w:rStyle w:val="OperatorTok"/>
+        </w:rPr>
+        <w:t xml:space="preserve">+</w:t>
+      </w:r>
+      <w:r>
+        <w:rPr>
+          <w:rStyle w:val="StringTok"/>
+        </w:rPr>
+        <w:t xml:space="preserve">                       </w:t>
+      </w:r>
+      <w:r>
+        <w:rPr>
+          <w:rStyle w:val="CommentTok"/>
+        </w:rPr>
+        <w:t xml:space="preserve"># beer background</w:t>
+      </w:r>
+      <w:r>
+        <w:br/>
+      </w:r>
+      <w:r>
+        <w:rPr>
+          <w:rStyle w:val="StringTok"/>
+        </w:rPr>
+        <w:t xml:space="preserve">  </w:t>
+      </w:r>
+      <w:r>
+        <w:rPr>
+          <w:rStyle w:val="KeywordTok"/>
+        </w:rPr>
         <w:t xml:space="preserve">geom_point</w:t>
       </w:r>
       <w:r>
         <w:rPr>
           <w:rStyle w:val="NormalTok"/>
         </w:rPr>
-        <w:t xml:space="preserve">() </w:t>
+        <w:t xml:space="preserve">(</w:t>
+      </w:r>
+      <w:r>
+        <w:rPr>
+          <w:rStyle w:val="KeywordTok"/>
+        </w:rPr>
+        <w:t xml:space="preserve">aes</w:t>
+      </w:r>
+      <w:r>
+        <w:rPr>
+          <w:rStyle w:val="NormalTok"/>
+        </w:rPr>
+        <w:t xml:space="preserve">(</w:t>
+      </w:r>
+      <w:r>
+        <w:rPr>
+          <w:rStyle w:val="DataTypeTok"/>
+        </w:rPr>
+        <w:t xml:space="preserve">color =</w:t>
+      </w:r>
+      <w:r>
+        <w:rPr>
+          <w:rStyle w:val="NormalTok"/>
+        </w:rPr>
+        <w:t xml:space="preserve"> ipa)) </w:t>
       </w:r>
       <w:r>
         <w:rPr>
@@ -14132,40 +14254,49 @@
         <w:t xml:space="preserve">+</w:t>
       </w:r>
       <w:r>
-        <w:rPr>
-          <w:rStyle w:val="StringTok"/>
-        </w:rPr>
-        <w:t xml:space="preserve"> </w:t>
-      </w:r>
-      <w:r>
-        <w:rPr>
-          <w:rStyle w:val="KeywordTok"/>
-        </w:rPr>
-        <w:t xml:space="preserve">geom_smooth</w:t>
-      </w:r>
-      <w:r>
-        <w:rPr>
-          <w:rStyle w:val="NormalTok"/>
-        </w:rPr>
-        <w:t xml:space="preserve">(</w:t>
-      </w:r>
-      <w:r>
-        <w:rPr>
-          <w:rStyle w:val="DataTypeTok"/>
-        </w:rPr>
-        <w:t xml:space="preserve">method=</w:t>
-      </w:r>
-      <w:r>
-        <w:rPr>
-          <w:rStyle w:val="StringTok"/>
-        </w:rPr>
-        <w:t xml:space="preserve">"glm"</w:t>
-      </w:r>
-      <w:r>
-        <w:rPr>
-          <w:rStyle w:val="NormalTok"/>
-        </w:rPr>
-        <w:t xml:space="preserve">) </w:t>
+        <w:br/>
+      </w:r>
+      <w:r>
+        <w:rPr>
+          <w:rStyle w:val="StringTok"/>
+        </w:rPr>
+        <w:t xml:space="preserve">  </w:t>
+      </w:r>
+      <w:r>
+        <w:rPr>
+          <w:rStyle w:val="KeywordTok"/>
+        </w:rPr>
+        <w:t xml:space="preserve">geom_density2d</w:t>
+      </w:r>
+      <w:r>
+        <w:rPr>
+          <w:rStyle w:val="NormalTok"/>
+        </w:rPr>
+        <w:t xml:space="preserve">(</w:t>
+      </w:r>
+      <w:r>
+        <w:rPr>
+          <w:rStyle w:val="KeywordTok"/>
+        </w:rPr>
+        <w:t xml:space="preserve">aes</w:t>
+      </w:r>
+      <w:r>
+        <w:rPr>
+          <w:rStyle w:val="NormalTok"/>
+        </w:rPr>
+        <w:t xml:space="preserve">(</w:t>
+      </w:r>
+      <w:r>
+        <w:rPr>
+          <w:rStyle w:val="DataTypeTok"/>
+        </w:rPr>
+        <w:t xml:space="preserve">color=</w:t>
+      </w:r>
+      <w:r>
+        <w:rPr>
+          <w:rStyle w:val="NormalTok"/>
+        </w:rPr>
+        <w:t xml:space="preserve">ipa)) </w:t>
       </w:r>
       <w:r>
         <w:rPr>
@@ -14174,10 +14305,7 @@
         <w:t xml:space="preserve">+</w:t>
       </w:r>
       <w:r>
-        <w:rPr>
-          <w:rStyle w:val="StringTok"/>
-        </w:rPr>
-        <w:t xml:space="preserve"> </w:t>
+        <w:br/>
       </w:r>
       <w:r>
         <w:br/>
@@ -14192,67 +14320,31 @@
         <w:rPr>
           <w:rStyle w:val="KeywordTok"/>
         </w:rPr>
-        <w:t xml:space="preserve">stat_cor</w:t>
-      </w:r>
-      <w:r>
-        <w:rPr>
-          <w:rStyle w:val="NormalTok"/>
-        </w:rPr>
-        <w:t xml:space="preserve">(</w:t>
-      </w:r>
-      <w:r>
-        <w:rPr>
-          <w:rStyle w:val="KeywordTok"/>
-        </w:rPr>
-        <w:t xml:space="preserve">aes</w:t>
-      </w:r>
-      <w:r>
-        <w:rPr>
-          <w:rStyle w:val="NormalTok"/>
-        </w:rPr>
-        <w:t xml:space="preserve">(</w:t>
-      </w:r>
-      <w:r>
-        <w:rPr>
-          <w:rStyle w:val="DataTypeTok"/>
-        </w:rPr>
-        <w:t xml:space="preserve">x=</w:t>
-      </w:r>
-      <w:r>
-        <w:rPr>
-          <w:rStyle w:val="NormalTok"/>
-        </w:rPr>
-        <w:t xml:space="preserve">IBU, </w:t>
-      </w:r>
-      <w:r>
-        <w:rPr>
-          <w:rStyle w:val="DataTypeTok"/>
-        </w:rPr>
-        <w:t xml:space="preserve">y=</w:t>
-      </w:r>
-      <w:r>
-        <w:rPr>
-          <w:rStyle w:val="NormalTok"/>
-        </w:rPr>
-        <w:t xml:space="preserve">ABV),</w:t>
-      </w:r>
-      <w:r>
-        <w:rPr>
-          <w:rStyle w:val="DataTypeTok"/>
-        </w:rPr>
-        <w:t xml:space="preserve">method =</w:t>
-      </w:r>
-      <w:r>
-        <w:rPr>
-          <w:rStyle w:val="NormalTok"/>
-        </w:rPr>
-        <w:t xml:space="preserve"> </w:t>
-      </w:r>
-      <w:r>
-        <w:rPr>
-          <w:rStyle w:val="StringTok"/>
-        </w:rPr>
-        <w:t xml:space="preserve">"pearson"</w:t>
+        <w:t xml:space="preserve">labs</w:t>
+      </w:r>
+      <w:r>
+        <w:rPr>
+          <w:rStyle w:val="NormalTok"/>
+        </w:rPr>
+        <w:t xml:space="preserve">(</w:t>
+      </w:r>
+      <w:r>
+        <w:rPr>
+          <w:rStyle w:val="DataTypeTok"/>
+        </w:rPr>
+        <w:t xml:space="preserve">title =</w:t>
+      </w:r>
+      <w:r>
+        <w:rPr>
+          <w:rStyle w:val="NormalTok"/>
+        </w:rPr>
+        <w:t xml:space="preserve"> </w:t>
+      </w:r>
+      <w:r>
+        <w:rPr>
+          <w:rStyle w:val="StringTok"/>
+        </w:rPr>
+        <w:t xml:space="preserve">"IBU x ABV for IPAs and Other Ales"</w:t>
       </w:r>
       <w:r>
         <w:rPr>
@@ -14264,67 +14356,19 @@
         <w:rPr>
           <w:rStyle w:val="DataTypeTok"/>
         </w:rPr>
-        <w:t xml:space="preserve">label.x =</w:t>
-      </w:r>
-      <w:r>
-        <w:rPr>
-          <w:rStyle w:val="NormalTok"/>
-        </w:rPr>
-        <w:t xml:space="preserve"> </w:t>
-      </w:r>
-      <w:r>
-        <w:rPr>
-          <w:rStyle w:val="DecValTok"/>
-        </w:rPr>
-        <w:t xml:space="preserve">80</w:t>
-      </w:r>
-      <w:r>
-        <w:rPr>
-          <w:rStyle w:val="NormalTok"/>
-        </w:rPr>
-        <w:t xml:space="preserve">, </w:t>
-      </w:r>
-      <w:r>
-        <w:rPr>
-          <w:rStyle w:val="DataTypeTok"/>
-        </w:rPr>
-        <w:t xml:space="preserve">label.y =</w:t>
-      </w:r>
-      <w:r>
-        <w:rPr>
-          <w:rStyle w:val="NormalTok"/>
-        </w:rPr>
-        <w:t xml:space="preserve"> </w:t>
-      </w:r>
-      <w:r>
-        <w:rPr>
-          <w:rStyle w:val="FloatTok"/>
-        </w:rPr>
-        <w:t xml:space="preserve">0.010</w:t>
-      </w:r>
-      <w:r>
-        <w:rPr>
-          <w:rStyle w:val="NormalTok"/>
-        </w:rPr>
-        <w:t xml:space="preserve">, </w:t>
-      </w:r>
-      <w:r>
-        <w:rPr>
-          <w:rStyle w:val="DataTypeTok"/>
-        </w:rPr>
-        <w:t xml:space="preserve">na.rm =</w:t>
-      </w:r>
-      <w:r>
-        <w:rPr>
-          <w:rStyle w:val="NormalTok"/>
-        </w:rPr>
-        <w:t xml:space="preserve"> </w:t>
-      </w:r>
-      <w:r>
-        <w:rPr>
-          <w:rStyle w:val="OtherTok"/>
-        </w:rPr>
-        <w:t xml:space="preserve">TRUE</w:t>
+        <w:t xml:space="preserve">color =</w:t>
+      </w:r>
+      <w:r>
+        <w:rPr>
+          <w:rStyle w:val="NormalTok"/>
+        </w:rPr>
+        <w:t xml:space="preserve"> </w:t>
+      </w:r>
+      <w:r>
+        <w:rPr>
+          <w:rStyle w:val="StringTok"/>
+        </w:rPr>
+        <w:t xml:space="preserve">"IPA?"</w:t>
       </w:r>
       <w:r>
         <w:rPr>
@@ -14347,7 +14391,7 @@
               <a:graphicData uri="http://schemas.openxmlformats.org/drawingml/2006/picture">
                 <pic:pic>
                   <pic:nvPicPr>
-                    <pic:cNvPr descr="Slide_Deck_files/figure-docx/unnamed-chunk-1-1.png" id="0" name="Picture"/>
+                    <pic:cNvPr descr="Slide_Deck_files/figure-docx/draw%20ellipse%20around%20centroid-1.png" id="0" name="Picture"/>
                     <pic:cNvPicPr>
                       <a:picLocks noChangeArrowheads="1" noChangeAspect="1"/>
                     </pic:cNvPicPr>
@@ -14379,6 +14423,45 @@
           </wp:inline>
         </w:drawing>
       </w:r>
+      <w:r>
+        <w:t xml:space="preserve"> </w:t>
+      </w:r>
+      <w:r>
+        <w:t xml:space="preserve">If we map the IBU vs. the ABV for the groups</w:t>
+      </w:r>
+      <w:r>
+        <w:t xml:space="preserve"> </w:t>
+      </w:r>
+      <w:r>
+        <w:t xml:space="preserve">“</w:t>
+      </w:r>
+      <w:r>
+        <w:t xml:space="preserve">IPA</w:t>
+      </w:r>
+      <w:r>
+        <w:t xml:space="preserve">”</w:t>
+      </w:r>
+      <w:r>
+        <w:t xml:space="preserve"> </w:t>
+      </w:r>
+      <w:r>
+        <w:t xml:space="preserve">and</w:t>
+      </w:r>
+      <w:r>
+        <w:t xml:space="preserve"> </w:t>
+      </w:r>
+      <w:r>
+        <w:t xml:space="preserve">“</w:t>
+      </w:r>
+      <w:r>
+        <w:t xml:space="preserve">Others</w:t>
+      </w:r>
+      <w:r>
+        <w:t xml:space="preserve">”</w:t>
+      </w:r>
+      <w:r>
+        <w:t xml:space="preserve">, then add contour lines to show the greatest concentration of values, we can clearly see the groupings of IBU and ABV for Others to be much lower in IBU and ABV than the IPAs.</w:t>
+      </w:r>
     </w:p>
     <w:p>
       <w:pPr>
@@ -14386,9 +14469,205 @@
       </w:pPr>
       <w:r>
         <w:rPr>
-          <w:rStyle w:val="NormalTok"/>
-        </w:rPr>
-        <w:t xml:space="preserve">otherAles </w:t>
+          <w:rStyle w:val="KeywordTok"/>
+        </w:rPr>
+        <w:t xml:space="preserve">summary</w:t>
+      </w:r>
+      <w:r>
+        <w:rPr>
+          <w:rStyle w:val="NormalTok"/>
+        </w:rPr>
+        <w:t xml:space="preserve">(ipas</w:t>
+      </w:r>
+      <w:r>
+        <w:rPr>
+          <w:rStyle w:val="OperatorTok"/>
+        </w:rPr>
+        <w:t xml:space="preserve">$</w:t>
+      </w:r>
+      <w:r>
+        <w:rPr>
+          <w:rStyle w:val="NormalTok"/>
+        </w:rPr>
+        <w:t xml:space="preserve">IBU)</w:t>
+      </w:r>
+    </w:p>
+    <w:p>
+      <w:pPr>
+        <w:pStyle w:val="SourceCode"/>
+      </w:pPr>
+      <w:r>
+        <w:rPr>
+          <w:rStyle w:val="VerbatimChar"/>
+        </w:rPr>
+        <w:t xml:space="preserve">##    Min. 1st Qu.  Median    Mean 3rd Qu.    Max. </w:t>
+      </w:r>
+      <w:r>
+        <w:br/>
+      </w:r>
+      <w:r>
+        <w:rPr>
+          <w:rStyle w:val="VerbatimChar"/>
+        </w:rPr>
+        <w:t xml:space="preserve">##   30.00   60.00   70.00   71.95   85.00  138.00</w:t>
+      </w:r>
+    </w:p>
+    <w:p>
+      <w:pPr>
+        <w:pStyle w:val="SourceCode"/>
+      </w:pPr>
+      <w:r>
+        <w:rPr>
+          <w:rStyle w:val="KeywordTok"/>
+        </w:rPr>
+        <w:t xml:space="preserve">summary</w:t>
+      </w:r>
+      <w:r>
+        <w:rPr>
+          <w:rStyle w:val="NormalTok"/>
+        </w:rPr>
+        <w:t xml:space="preserve">(otherAles</w:t>
+      </w:r>
+      <w:r>
+        <w:rPr>
+          <w:rStyle w:val="OperatorTok"/>
+        </w:rPr>
+        <w:t xml:space="preserve">$</w:t>
+      </w:r>
+      <w:r>
+        <w:rPr>
+          <w:rStyle w:val="NormalTok"/>
+        </w:rPr>
+        <w:t xml:space="preserve">IBU)</w:t>
+      </w:r>
+    </w:p>
+    <w:p>
+      <w:pPr>
+        <w:pStyle w:val="SourceCode"/>
+      </w:pPr>
+      <w:r>
+        <w:rPr>
+          <w:rStyle w:val="VerbatimChar"/>
+        </w:rPr>
+        <w:t xml:space="preserve">##    Min. 1st Qu.  Median    Mean 3rd Qu.    Max. </w:t>
+      </w:r>
+      <w:r>
+        <w:br/>
+      </w:r>
+      <w:r>
+        <w:rPr>
+          <w:rStyle w:val="VerbatimChar"/>
+        </w:rPr>
+        <w:t xml:space="preserve">##    4.00   20.00   30.00   34.33   44.25  115.00</w:t>
+      </w:r>
+    </w:p>
+    <w:p>
+      <w:pPr>
+        <w:pStyle w:val="SourceCode"/>
+      </w:pPr>
+      <w:r>
+        <w:rPr>
+          <w:rStyle w:val="KeywordTok"/>
+        </w:rPr>
+        <w:t xml:space="preserve">summary</w:t>
+      </w:r>
+      <w:r>
+        <w:rPr>
+          <w:rStyle w:val="NormalTok"/>
+        </w:rPr>
+        <w:t xml:space="preserve">(ipas</w:t>
+      </w:r>
+      <w:r>
+        <w:rPr>
+          <w:rStyle w:val="OperatorTok"/>
+        </w:rPr>
+        <w:t xml:space="preserve">$</w:t>
+      </w:r>
+      <w:r>
+        <w:rPr>
+          <w:rStyle w:val="NormalTok"/>
+        </w:rPr>
+        <w:t xml:space="preserve">ABV)</w:t>
+      </w:r>
+    </w:p>
+    <w:p>
+      <w:pPr>
+        <w:pStyle w:val="SourceCode"/>
+      </w:pPr>
+      <w:r>
+        <w:rPr>
+          <w:rStyle w:val="VerbatimChar"/>
+        </w:rPr>
+        <w:t xml:space="preserve">##    Min. 1st Qu.  Median    Mean 3rd Qu.    Max. </w:t>
+      </w:r>
+      <w:r>
+        <w:br/>
+      </w:r>
+      <w:r>
+        <w:rPr>
+          <w:rStyle w:val="VerbatimChar"/>
+        </w:rPr>
+        <w:t xml:space="preserve">## 0.03800 0.06200 0.06800 0.06914 0.07500 0.09900</w:t>
+      </w:r>
+    </w:p>
+    <w:p>
+      <w:pPr>
+        <w:pStyle w:val="SourceCode"/>
+      </w:pPr>
+      <w:r>
+        <w:rPr>
+          <w:rStyle w:val="KeywordTok"/>
+        </w:rPr>
+        <w:t xml:space="preserve">summary</w:t>
+      </w:r>
+      <w:r>
+        <w:rPr>
+          <w:rStyle w:val="NormalTok"/>
+        </w:rPr>
+        <w:t xml:space="preserve">(otherAles</w:t>
+      </w:r>
+      <w:r>
+        <w:rPr>
+          <w:rStyle w:val="OperatorTok"/>
+        </w:rPr>
+        <w:t xml:space="preserve">$</w:t>
+      </w:r>
+      <w:r>
+        <w:rPr>
+          <w:rStyle w:val="NormalTok"/>
+        </w:rPr>
+        <w:t xml:space="preserve">ABV)</w:t>
+      </w:r>
+    </w:p>
+    <w:p>
+      <w:pPr>
+        <w:pStyle w:val="SourceCode"/>
+      </w:pPr>
+      <w:r>
+        <w:rPr>
+          <w:rStyle w:val="VerbatimChar"/>
+        </w:rPr>
+        <w:t xml:space="preserve">##    Min. 1st Qu.  Median    Mean 3rd Qu.    Max. </w:t>
+      </w:r>
+      <w:r>
+        <w:br/>
+      </w:r>
+      <w:r>
+        <w:rPr>
+          <w:rStyle w:val="VerbatimChar"/>
+        </w:rPr>
+        <w:t xml:space="preserve">## 0.03500 0.05000 0.05400 0.05656 0.06000 0.09900</w:t>
+      </w:r>
+    </w:p>
+    <w:p>
+      <w:pPr>
+        <w:pStyle w:val="SourceCode"/>
+      </w:pPr>
+      <w:r>
+        <w:rPr>
+          <w:rStyle w:val="NormalTok"/>
+        </w:rPr>
+        <w:t xml:space="preserve">ipas </w:t>
       </w:r>
       <w:r>
         <w:rPr>
@@ -14455,12 +14734,6 @@
           <w:rStyle w:val="OperatorTok"/>
         </w:rPr>
         <w:t xml:space="preserve">+</w:t>
-      </w:r>
-      <w:r>
-        <w:rPr>
-          <w:rStyle w:val="StringTok"/>
-        </w:rPr>
-        <w:t xml:space="preserve"> </w:t>
       </w:r>
       <w:r>
         <w:br/>
@@ -14705,7 +14978,7 @@
               <a:graphicData uri="http://schemas.openxmlformats.org/drawingml/2006/picture">
                 <pic:pic>
                   <pic:nvPicPr>
-                    <pic:cNvPr descr="Slide_Deck_files/figure-docx/unnamed-chunk-1-2.png" id="0" name="Picture"/>
+                    <pic:cNvPr descr="Slide_Deck_files/figure-docx/unnamed-chunk-1-1.png" id="0" name="Picture"/>
                     <pic:cNvPicPr>
                       <a:picLocks noChangeArrowheads="1" noChangeAspect="1"/>
                     </pic:cNvPicPr>
@@ -14744,22 +15017,247 @@
       </w:pPr>
       <w:r>
         <w:rPr>
-          <w:rStyle w:val="CommentTok"/>
-        </w:rPr>
-        <w:t xml:space="preserve"># run a set of tests to determine best k value</w:t>
-      </w:r>
-      <w:r>
-        <w:br/>
-      </w:r>
-      <w:r>
-        <w:rPr>
-          <w:rStyle w:val="NormalTok"/>
-        </w:rPr>
-        <w:t xml:space="preserve">iterations =</w:t>
-      </w:r>
-      <w:r>
-        <w:rPr>
-          <w:rStyle w:val="StringTok"/>
+          <w:rStyle w:val="NormalTok"/>
+        </w:rPr>
+        <w:t xml:space="preserve">otherAles </w:t>
+      </w:r>
+      <w:r>
+        <w:rPr>
+          <w:rStyle w:val="OperatorTok"/>
+        </w:rPr>
+        <w:t xml:space="preserve">%&gt;%</w:t>
+      </w:r>
+      <w:r>
+        <w:rPr>
+          <w:rStyle w:val="StringTok"/>
+        </w:rPr>
+        <w:t xml:space="preserve"> </w:t>
+      </w:r>
+      <w:r>
+        <w:rPr>
+          <w:rStyle w:val="KeywordTok"/>
+        </w:rPr>
+        <w:t xml:space="preserve">ggplot</w:t>
+      </w:r>
+      <w:r>
+        <w:rPr>
+          <w:rStyle w:val="NormalTok"/>
+        </w:rPr>
+        <w:t xml:space="preserve">(</w:t>
+      </w:r>
+      <w:r>
+        <w:rPr>
+          <w:rStyle w:val="KeywordTok"/>
+        </w:rPr>
+        <w:t xml:space="preserve">aes</w:t>
+      </w:r>
+      <w:r>
+        <w:rPr>
+          <w:rStyle w:val="NormalTok"/>
+        </w:rPr>
+        <w:t xml:space="preserve">(</w:t>
+      </w:r>
+      <w:r>
+        <w:rPr>
+          <w:rStyle w:val="DataTypeTok"/>
+        </w:rPr>
+        <w:t xml:space="preserve">x=</w:t>
+      </w:r>
+      <w:r>
+        <w:rPr>
+          <w:rStyle w:val="NormalTok"/>
+        </w:rPr>
+        <w:t xml:space="preserve">IBU, </w:t>
+      </w:r>
+      <w:r>
+        <w:rPr>
+          <w:rStyle w:val="DataTypeTok"/>
+        </w:rPr>
+        <w:t xml:space="preserve">y=</w:t>
+      </w:r>
+      <w:r>
+        <w:rPr>
+          <w:rStyle w:val="NormalTok"/>
+        </w:rPr>
+        <w:t xml:space="preserve">ABV)) </w:t>
+      </w:r>
+      <w:r>
+        <w:rPr>
+          <w:rStyle w:val="OperatorTok"/>
+        </w:rPr>
+        <w:t xml:space="preserve">+</w:t>
+      </w:r>
+      <w:r>
+        <w:rPr>
+          <w:rStyle w:val="StringTok"/>
+        </w:rPr>
+        <w:t xml:space="preserve"> </w:t>
+      </w:r>
+      <w:r>
+        <w:br/>
+      </w:r>
+      <w:r>
+        <w:rPr>
+          <w:rStyle w:val="StringTok"/>
+        </w:rPr>
+        <w:t xml:space="preserve">  </w:t>
+      </w:r>
+      <w:r>
+        <w:rPr>
+          <w:rStyle w:val="KeywordTok"/>
+        </w:rPr>
+        <w:t xml:space="preserve">geom_point</w:t>
+      </w:r>
+      <w:r>
+        <w:rPr>
+          <w:rStyle w:val="NormalTok"/>
+        </w:rPr>
+        <w:t xml:space="preserve">() </w:t>
+      </w:r>
+      <w:r>
+        <w:rPr>
+          <w:rStyle w:val="OperatorTok"/>
+        </w:rPr>
+        <w:t xml:space="preserve">+</w:t>
+      </w:r>
+      <w:r>
+        <w:rPr>
+          <w:rStyle w:val="StringTok"/>
+        </w:rPr>
+        <w:t xml:space="preserve"> </w:t>
+      </w:r>
+      <w:r>
+        <w:rPr>
+          <w:rStyle w:val="KeywordTok"/>
+        </w:rPr>
+        <w:t xml:space="preserve">geom_smooth</w:t>
+      </w:r>
+      <w:r>
+        <w:rPr>
+          <w:rStyle w:val="NormalTok"/>
+        </w:rPr>
+        <w:t xml:space="preserve">(</w:t>
+      </w:r>
+      <w:r>
+        <w:rPr>
+          <w:rStyle w:val="DataTypeTok"/>
+        </w:rPr>
+        <w:t xml:space="preserve">method=</w:t>
+      </w:r>
+      <w:r>
+        <w:rPr>
+          <w:rStyle w:val="StringTok"/>
+        </w:rPr>
+        <w:t xml:space="preserve">"glm"</w:t>
+      </w:r>
+      <w:r>
+        <w:rPr>
+          <w:rStyle w:val="NormalTok"/>
+        </w:rPr>
+        <w:t xml:space="preserve">) </w:t>
+      </w:r>
+      <w:r>
+        <w:rPr>
+          <w:rStyle w:val="OperatorTok"/>
+        </w:rPr>
+        <w:t xml:space="preserve">+</w:t>
+      </w:r>
+      <w:r>
+        <w:rPr>
+          <w:rStyle w:val="StringTok"/>
+        </w:rPr>
+        <w:t xml:space="preserve"> </w:t>
+      </w:r>
+      <w:r>
+        <w:br/>
+      </w:r>
+      <w:r>
+        <w:rPr>
+          <w:rStyle w:val="StringTok"/>
+        </w:rPr>
+        <w:t xml:space="preserve">  </w:t>
+      </w:r>
+      <w:r>
+        <w:rPr>
+          <w:rStyle w:val="KeywordTok"/>
+        </w:rPr>
+        <w:t xml:space="preserve">stat_cor</w:t>
+      </w:r>
+      <w:r>
+        <w:rPr>
+          <w:rStyle w:val="NormalTok"/>
+        </w:rPr>
+        <w:t xml:space="preserve">(</w:t>
+      </w:r>
+      <w:r>
+        <w:rPr>
+          <w:rStyle w:val="KeywordTok"/>
+        </w:rPr>
+        <w:t xml:space="preserve">aes</w:t>
+      </w:r>
+      <w:r>
+        <w:rPr>
+          <w:rStyle w:val="NormalTok"/>
+        </w:rPr>
+        <w:t xml:space="preserve">(</w:t>
+      </w:r>
+      <w:r>
+        <w:rPr>
+          <w:rStyle w:val="DataTypeTok"/>
+        </w:rPr>
+        <w:t xml:space="preserve">x=</w:t>
+      </w:r>
+      <w:r>
+        <w:rPr>
+          <w:rStyle w:val="NormalTok"/>
+        </w:rPr>
+        <w:t xml:space="preserve">IBU, </w:t>
+      </w:r>
+      <w:r>
+        <w:rPr>
+          <w:rStyle w:val="DataTypeTok"/>
+        </w:rPr>
+        <w:t xml:space="preserve">y=</w:t>
+      </w:r>
+      <w:r>
+        <w:rPr>
+          <w:rStyle w:val="NormalTok"/>
+        </w:rPr>
+        <w:t xml:space="preserve">ABV),</w:t>
+      </w:r>
+      <w:r>
+        <w:rPr>
+          <w:rStyle w:val="DataTypeTok"/>
+        </w:rPr>
+        <w:t xml:space="preserve">method =</w:t>
+      </w:r>
+      <w:r>
+        <w:rPr>
+          <w:rStyle w:val="NormalTok"/>
+        </w:rPr>
+        <w:t xml:space="preserve"> </w:t>
+      </w:r>
+      <w:r>
+        <w:rPr>
+          <w:rStyle w:val="StringTok"/>
+        </w:rPr>
+        <w:t xml:space="preserve">"pearson"</w:t>
+      </w:r>
+      <w:r>
+        <w:rPr>
+          <w:rStyle w:val="NormalTok"/>
+        </w:rPr>
+        <w:t xml:space="preserve">, </w:t>
+      </w:r>
+      <w:r>
+        <w:rPr>
+          <w:rStyle w:val="DataTypeTok"/>
+        </w:rPr>
+        <w:t xml:space="preserve">label.x =</w:t>
+      </w:r>
+      <w:r>
+        <w:rPr>
+          <w:rStyle w:val="NormalTok"/>
         </w:rPr>
         <w:t xml:space="preserve"> </w:t>
       </w:r>
@@ -14767,541 +15265,43 @@
         <w:rPr>
           <w:rStyle w:val="DecValTok"/>
         </w:rPr>
-        <w:t xml:space="preserve">100</w:t>
-      </w:r>
-      <w:r>
-        <w:rPr>
-          <w:rStyle w:val="NormalTok"/>
-        </w:rPr>
-        <w:t xml:space="preserve"> </w:t>
-      </w:r>
-      <w:r>
-        <w:rPr>
-          <w:rStyle w:val="CommentTok"/>
-        </w:rPr>
-        <w:t xml:space="preserve"># the number of tests to run</w:t>
-      </w:r>
-      <w:r>
-        <w:br/>
-      </w:r>
-      <w:r>
-        <w:rPr>
-          <w:rStyle w:val="NormalTok"/>
-        </w:rPr>
-        <w:t xml:space="preserve">k_runs =</w:t>
-      </w:r>
-      <w:r>
-        <w:rPr>
-          <w:rStyle w:val="StringTok"/>
-        </w:rPr>
-        <w:t xml:space="preserve"> </w:t>
-      </w:r>
-      <w:r>
-        <w:rPr>
-          <w:rStyle w:val="DecValTok"/>
-        </w:rPr>
-        <w:t xml:space="preserve">50</w:t>
-      </w:r>
-      <w:r>
-        <w:rPr>
-          <w:rStyle w:val="NormalTok"/>
-        </w:rPr>
-        <w:t xml:space="preserve"> </w:t>
-      </w:r>
-      <w:r>
-        <w:rPr>
-          <w:rStyle w:val="CommentTok"/>
-        </w:rPr>
-        <w:t xml:space="preserve"># the number of "k"s to run in each test</w:t>
-      </w:r>
-      <w:r>
-        <w:br/>
-      </w:r>
-      <w:r>
-        <w:br/>
-      </w:r>
-      <w:r>
-        <w:rPr>
-          <w:rStyle w:val="CommentTok"/>
-        </w:rPr>
-        <w:t xml:space="preserve"># a place to hold the master data</w:t>
-      </w:r>
-      <w:r>
-        <w:br/>
-      </w:r>
-      <w:r>
-        <w:rPr>
-          <w:rStyle w:val="NormalTok"/>
-        </w:rPr>
-        <w:t xml:space="preserve">masterAcc =</w:t>
-      </w:r>
-      <w:r>
-        <w:rPr>
-          <w:rStyle w:val="StringTok"/>
-        </w:rPr>
-        <w:t xml:space="preserve"> </w:t>
-      </w:r>
-      <w:r>
-        <w:rPr>
-          <w:rStyle w:val="KeywordTok"/>
-        </w:rPr>
-        <w:t xml:space="preserve">matrix</w:t>
-      </w:r>
-      <w:r>
-        <w:rPr>
-          <w:rStyle w:val="NormalTok"/>
-        </w:rPr>
-        <w:t xml:space="preserve">(</w:t>
-      </w:r>
-      <w:r>
-        <w:rPr>
-          <w:rStyle w:val="DataTypeTok"/>
-        </w:rPr>
-        <w:t xml:space="preserve">nrow =</w:t>
-      </w:r>
-      <w:r>
-        <w:rPr>
-          <w:rStyle w:val="NormalTok"/>
-        </w:rPr>
-        <w:t xml:space="preserve"> iterations, </w:t>
-      </w:r>
-      <w:r>
-        <w:rPr>
-          <w:rStyle w:val="DataTypeTok"/>
-        </w:rPr>
-        <w:t xml:space="preserve">ncol=</w:t>
-      </w:r>
-      <w:r>
-        <w:rPr>
-          <w:rStyle w:val="NormalTok"/>
-        </w:rPr>
-        <w:t xml:space="preserve">k_runs)</w:t>
-      </w:r>
-      <w:r>
-        <w:br/>
-      </w:r>
-      <w:r>
-        <w:br/>
-      </w:r>
-      <w:r>
-        <w:rPr>
-          <w:rStyle w:val="ControlFlowTok"/>
-        </w:rPr>
-        <w:t xml:space="preserve">for</w:t>
-      </w:r>
-      <w:r>
-        <w:rPr>
-          <w:rStyle w:val="NormalTok"/>
-        </w:rPr>
-        <w:t xml:space="preserve">(j </w:t>
-      </w:r>
-      <w:r>
-        <w:rPr>
-          <w:rStyle w:val="ControlFlowTok"/>
-        </w:rPr>
-        <w:t xml:space="preserve">in</w:t>
-      </w:r>
-      <w:r>
-        <w:rPr>
-          <w:rStyle w:val="NormalTok"/>
-        </w:rPr>
-        <w:t xml:space="preserve"> </w:t>
-      </w:r>
-      <w:r>
-        <w:rPr>
-          <w:rStyle w:val="DecValTok"/>
-        </w:rPr>
-        <w:t xml:space="preserve">1</w:t>
-      </w:r>
-      <w:r>
-        <w:rPr>
-          <w:rStyle w:val="OperatorTok"/>
-        </w:rPr>
-        <w:t xml:space="preserve">:</w:t>
-      </w:r>
-      <w:r>
-        <w:rPr>
-          <w:rStyle w:val="NormalTok"/>
-        </w:rPr>
-        <w:t xml:space="preserve">iterations) {</w:t>
-      </w:r>
-      <w:r>
-        <w:br/>
-      </w:r>
-      <w:r>
-        <w:rPr>
-          <w:rStyle w:val="NormalTok"/>
-        </w:rPr>
-        <w:t xml:space="preserve">  </w:t>
-      </w:r>
-      <w:r>
-        <w:rPr>
-          <w:rStyle w:val="CommentTok"/>
-        </w:rPr>
-        <w:t xml:space="preserve"># accs = data.frame(accuracy = numeric(k_runs), k=numeric(k_runs))</w:t>
-      </w:r>
-      <w:r>
-        <w:br/>
-      </w:r>
-      <w:r>
-        <w:br/>
-      </w:r>
-      <w:r>
-        <w:rPr>
-          <w:rStyle w:val="NormalTok"/>
-        </w:rPr>
-        <w:t xml:space="preserve">  </w:t>
-      </w:r>
-      <w:r>
-        <w:rPr>
-          <w:rStyle w:val="CommentTok"/>
-        </w:rPr>
-        <w:t xml:space="preserve"># randomize the sample set for this test</w:t>
-      </w:r>
-      <w:r>
-        <w:br/>
-      </w:r>
-      <w:r>
-        <w:rPr>
-          <w:rStyle w:val="NormalTok"/>
-        </w:rPr>
-        <w:t xml:space="preserve">  ran &lt;-</w:t>
-      </w:r>
-      <w:r>
-        <w:rPr>
-          <w:rStyle w:val="StringTok"/>
-        </w:rPr>
-        <w:t xml:space="preserve"> </w:t>
-      </w:r>
-      <w:r>
-        <w:rPr>
-          <w:rStyle w:val="KeywordTok"/>
-        </w:rPr>
-        <w:t xml:space="preserve">sample</w:t>
-      </w:r>
-      <w:r>
-        <w:rPr>
-          <w:rStyle w:val="NormalTok"/>
-        </w:rPr>
-        <w:t xml:space="preserve">(</w:t>
-      </w:r>
-      <w:r>
-        <w:rPr>
-          <w:rStyle w:val="DecValTok"/>
-        </w:rPr>
-        <w:t xml:space="preserve">1</w:t>
-      </w:r>
-      <w:r>
-        <w:rPr>
-          <w:rStyle w:val="OperatorTok"/>
-        </w:rPr>
-        <w:t xml:space="preserve">:</w:t>
-      </w:r>
-      <w:r>
-        <w:rPr>
-          <w:rStyle w:val="KeywordTok"/>
-        </w:rPr>
-        <w:t xml:space="preserve">nrow</w:t>
-      </w:r>
-      <w:r>
-        <w:rPr>
-          <w:rStyle w:val="NormalTok"/>
-        </w:rPr>
-        <w:t xml:space="preserve">(allAles), </w:t>
+        <w:t xml:space="preserve">80</w:t>
+      </w:r>
+      <w:r>
+        <w:rPr>
+          <w:rStyle w:val="NormalTok"/>
+        </w:rPr>
+        <w:t xml:space="preserve">, </w:t>
+      </w:r>
+      <w:r>
+        <w:rPr>
+          <w:rStyle w:val="DataTypeTok"/>
+        </w:rPr>
+        <w:t xml:space="preserve">label.y =</w:t>
+      </w:r>
+      <w:r>
+        <w:rPr>
+          <w:rStyle w:val="NormalTok"/>
+        </w:rPr>
+        <w:t xml:space="preserve"> </w:t>
       </w:r>
       <w:r>
         <w:rPr>
           <w:rStyle w:val="FloatTok"/>
         </w:rPr>
-        <w:t xml:space="preserve">0.9</w:t>
-      </w:r>
-      <w:r>
-        <w:rPr>
-          <w:rStyle w:val="NormalTok"/>
-        </w:rPr>
-        <w:t xml:space="preserve"> </w:t>
-      </w:r>
-      <w:r>
-        <w:rPr>
-          <w:rStyle w:val="OperatorTok"/>
-        </w:rPr>
-        <w:t xml:space="preserve">*</w:t>
-      </w:r>
-      <w:r>
-        <w:rPr>
-          <w:rStyle w:val="StringTok"/>
-        </w:rPr>
-        <w:t xml:space="preserve"> </w:t>
-      </w:r>
-      <w:r>
-        <w:rPr>
-          <w:rStyle w:val="KeywordTok"/>
-        </w:rPr>
-        <w:t xml:space="preserve">nrow</w:t>
-      </w:r>
-      <w:r>
-        <w:rPr>
-          <w:rStyle w:val="NormalTok"/>
-        </w:rPr>
-        <w:t xml:space="preserve">(allAles))</w:t>
-      </w:r>
-      <w:r>
-        <w:br/>
-      </w:r>
-      <w:r>
-        <w:rPr>
-          <w:rStyle w:val="NormalTok"/>
-        </w:rPr>
-        <w:t xml:space="preserve">  ipa_train &lt;-</w:t>
-      </w:r>
-      <w:r>
-        <w:rPr>
-          <w:rStyle w:val="StringTok"/>
-        </w:rPr>
-        <w:t xml:space="preserve"> </w:t>
-      </w:r>
-      <w:r>
-        <w:rPr>
-          <w:rStyle w:val="NormalTok"/>
-        </w:rPr>
-        <w:t xml:space="preserve">allAles[ran,]</w:t>
-      </w:r>
-      <w:r>
-        <w:br/>
-      </w:r>
-      <w:r>
-        <w:rPr>
-          <w:rStyle w:val="NormalTok"/>
-        </w:rPr>
-        <w:t xml:space="preserve">  ipa_test &lt;-</w:t>
-      </w:r>
-      <w:r>
-        <w:rPr>
-          <w:rStyle w:val="StringTok"/>
-        </w:rPr>
-        <w:t xml:space="preserve"> </w:t>
-      </w:r>
-      <w:r>
-        <w:rPr>
-          <w:rStyle w:val="NormalTok"/>
-        </w:rPr>
-        <w:t xml:space="preserve">allAles[</w:t>
-      </w:r>
-      <w:r>
-        <w:rPr>
-          <w:rStyle w:val="OperatorTok"/>
-        </w:rPr>
-        <w:t xml:space="preserve">-</w:t>
-      </w:r>
-      <w:r>
-        <w:rPr>
-          <w:rStyle w:val="NormalTok"/>
-        </w:rPr>
-        <w:t xml:space="preserve">ran,]</w:t>
-      </w:r>
-      <w:r>
-        <w:br/>
-      </w:r>
-      <w:r>
-        <w:rPr>
-          <w:rStyle w:val="NormalTok"/>
-        </w:rPr>
-        <w:t xml:space="preserve">  </w:t>
-      </w:r>
-      <w:r>
-        <w:br/>
-      </w:r>
-      <w:r>
-        <w:rPr>
-          <w:rStyle w:val="NormalTok"/>
-        </w:rPr>
-        <w:t xml:space="preserve">  </w:t>
-      </w:r>
-      <w:r>
-        <w:rPr>
-          <w:rStyle w:val="CommentTok"/>
-        </w:rPr>
-        <w:t xml:space="preserve"># run the 'k's</w:t>
-      </w:r>
-      <w:r>
-        <w:br/>
-      </w:r>
-      <w:r>
-        <w:rPr>
-          <w:rStyle w:val="NormalTok"/>
-        </w:rPr>
-        <w:t xml:space="preserve">  </w:t>
-      </w:r>
-      <w:r>
-        <w:rPr>
-          <w:rStyle w:val="ControlFlowTok"/>
-        </w:rPr>
-        <w:t xml:space="preserve">for</w:t>
-      </w:r>
-      <w:r>
-        <w:rPr>
-          <w:rStyle w:val="NormalTok"/>
-        </w:rPr>
-        <w:t xml:space="preserve">(i </w:t>
-      </w:r>
-      <w:r>
-        <w:rPr>
-          <w:rStyle w:val="ControlFlowTok"/>
-        </w:rPr>
-        <w:t xml:space="preserve">in</w:t>
-      </w:r>
-      <w:r>
-        <w:rPr>
-          <w:rStyle w:val="NormalTok"/>
-        </w:rPr>
-        <w:t xml:space="preserve"> </w:t>
-      </w:r>
-      <w:r>
-        <w:rPr>
-          <w:rStyle w:val="DecValTok"/>
-        </w:rPr>
-        <w:t xml:space="preserve">1</w:t>
-      </w:r>
-      <w:r>
-        <w:rPr>
-          <w:rStyle w:val="OperatorTok"/>
-        </w:rPr>
-        <w:t xml:space="preserve">:</w:t>
-      </w:r>
-      <w:r>
-        <w:rPr>
-          <w:rStyle w:val="NormalTok"/>
-        </w:rPr>
-        <w:t xml:space="preserve">k_runs) {</w:t>
-      </w:r>
-      <w:r>
-        <w:br/>
-      </w:r>
-      <w:r>
-        <w:rPr>
-          <w:rStyle w:val="NormalTok"/>
-        </w:rPr>
-        <w:t xml:space="preserve">    classifications =</w:t>
-      </w:r>
-      <w:r>
-        <w:rPr>
-          <w:rStyle w:val="StringTok"/>
-        </w:rPr>
-        <w:t xml:space="preserve"> </w:t>
-      </w:r>
-      <w:r>
-        <w:rPr>
-          <w:rStyle w:val="KeywordTok"/>
-        </w:rPr>
-        <w:t xml:space="preserve">knn</w:t>
-      </w:r>
-      <w:r>
-        <w:rPr>
-          <w:rStyle w:val="NormalTok"/>
-        </w:rPr>
-        <w:t xml:space="preserve">(ipa_train[,</w:t>
-      </w:r>
-      <w:r>
-        <w:rPr>
-          <w:rStyle w:val="KeywordTok"/>
-        </w:rPr>
-        <w:t xml:space="preserve">c</w:t>
-      </w:r>
-      <w:r>
-        <w:rPr>
-          <w:rStyle w:val="NormalTok"/>
-        </w:rPr>
-        <w:t xml:space="preserve">(</w:t>
-      </w:r>
-      <w:r>
-        <w:rPr>
-          <w:rStyle w:val="DecValTok"/>
-        </w:rPr>
-        <w:t xml:space="preserve">4</w:t>
-      </w:r>
-      <w:r>
-        <w:rPr>
-          <w:rStyle w:val="NormalTok"/>
-        </w:rPr>
-        <w:t xml:space="preserve">,</w:t>
-      </w:r>
-      <w:r>
-        <w:rPr>
-          <w:rStyle w:val="DecValTok"/>
-        </w:rPr>
-        <w:t xml:space="preserve">5</w:t>
-      </w:r>
-      <w:r>
-        <w:rPr>
-          <w:rStyle w:val="NormalTok"/>
-        </w:rPr>
-        <w:t xml:space="preserve">)], ipa_test[,</w:t>
-      </w:r>
-      <w:r>
-        <w:rPr>
-          <w:rStyle w:val="KeywordTok"/>
-        </w:rPr>
-        <w:t xml:space="preserve">c</w:t>
-      </w:r>
-      <w:r>
-        <w:rPr>
-          <w:rStyle w:val="NormalTok"/>
-        </w:rPr>
-        <w:t xml:space="preserve">(</w:t>
-      </w:r>
-      <w:r>
-        <w:rPr>
-          <w:rStyle w:val="DecValTok"/>
-        </w:rPr>
-        <w:t xml:space="preserve">4</w:t>
-      </w:r>
-      <w:r>
-        <w:rPr>
-          <w:rStyle w:val="NormalTok"/>
-        </w:rPr>
-        <w:t xml:space="preserve">,</w:t>
-      </w:r>
-      <w:r>
-        <w:rPr>
-          <w:rStyle w:val="DecValTok"/>
-        </w:rPr>
-        <w:t xml:space="preserve">5</w:t>
-      </w:r>
-      <w:r>
-        <w:rPr>
-          <w:rStyle w:val="NormalTok"/>
-        </w:rPr>
-        <w:t xml:space="preserve">)], ipa_train</w:t>
-      </w:r>
-      <w:r>
-        <w:rPr>
-          <w:rStyle w:val="OperatorTok"/>
-        </w:rPr>
-        <w:t xml:space="preserve">$</w:t>
-      </w:r>
-      <w:r>
-        <w:rPr>
-          <w:rStyle w:val="NormalTok"/>
-        </w:rPr>
-        <w:t xml:space="preserve">ipa, </w:t>
-      </w:r>
-      <w:r>
-        <w:rPr>
-          <w:rStyle w:val="DataTypeTok"/>
-        </w:rPr>
-        <w:t xml:space="preserve">k=</w:t>
-      </w:r>
-      <w:r>
-        <w:rPr>
-          <w:rStyle w:val="NormalTok"/>
-        </w:rPr>
-        <w:t xml:space="preserve">i, </w:t>
-      </w:r>
-      <w:r>
-        <w:rPr>
-          <w:rStyle w:val="DataTypeTok"/>
-        </w:rPr>
-        <w:t xml:space="preserve">prob =</w:t>
+        <w:t xml:space="preserve">0.010</w:t>
+      </w:r>
+      <w:r>
+        <w:rPr>
+          <w:rStyle w:val="NormalTok"/>
+        </w:rPr>
+        <w:t xml:space="preserve">, </w:t>
+      </w:r>
+      <w:r>
+        <w:rPr>
+          <w:rStyle w:val="DataTypeTok"/>
+        </w:rPr>
+        <w:t xml:space="preserve">na.rm =</w:t>
       </w:r>
       <w:r>
         <w:rPr>
@@ -15314,218 +15314,6 @@
           <w:rStyle w:val="OtherTok"/>
         </w:rPr>
         <w:t xml:space="preserve">TRUE</w:t>
-      </w:r>
-      <w:r>
-        <w:rPr>
-          <w:rStyle w:val="NormalTok"/>
-        </w:rPr>
-        <w:t xml:space="preserve">)</w:t>
-      </w:r>
-      <w:r>
-        <w:br/>
-      </w:r>
-      <w:r>
-        <w:rPr>
-          <w:rStyle w:val="NormalTok"/>
-        </w:rPr>
-        <w:t xml:space="preserve">    CM =</w:t>
-      </w:r>
-      <w:r>
-        <w:rPr>
-          <w:rStyle w:val="StringTok"/>
-        </w:rPr>
-        <w:t xml:space="preserve"> </w:t>
-      </w:r>
-      <w:r>
-        <w:rPr>
-          <w:rStyle w:val="KeywordTok"/>
-        </w:rPr>
-        <w:t xml:space="preserve">confusionMatrix</w:t>
-      </w:r>
-      <w:r>
-        <w:rPr>
-          <w:rStyle w:val="NormalTok"/>
-        </w:rPr>
-        <w:t xml:space="preserve">(</w:t>
-      </w:r>
-      <w:r>
-        <w:rPr>
-          <w:rStyle w:val="KeywordTok"/>
-        </w:rPr>
-        <w:t xml:space="preserve">table</w:t>
-      </w:r>
-      <w:r>
-        <w:rPr>
-          <w:rStyle w:val="NormalTok"/>
-        </w:rPr>
-        <w:t xml:space="preserve">(ipa_test</w:t>
-      </w:r>
-      <w:r>
-        <w:rPr>
-          <w:rStyle w:val="OperatorTok"/>
-        </w:rPr>
-        <w:t xml:space="preserve">$</w:t>
-      </w:r>
-      <w:r>
-        <w:rPr>
-          <w:rStyle w:val="NormalTok"/>
-        </w:rPr>
-        <w:t xml:space="preserve">ipa, classifications))</w:t>
-      </w:r>
-      <w:r>
-        <w:br/>
-      </w:r>
-      <w:r>
-        <w:rPr>
-          <w:rStyle w:val="NormalTok"/>
-        </w:rPr>
-        <w:t xml:space="preserve">    masterAcc[j,i] =</w:t>
-      </w:r>
-      <w:r>
-        <w:rPr>
-          <w:rStyle w:val="StringTok"/>
-        </w:rPr>
-        <w:t xml:space="preserve"> </w:t>
-      </w:r>
-      <w:r>
-        <w:rPr>
-          <w:rStyle w:val="NormalTok"/>
-        </w:rPr>
-        <w:t xml:space="preserve">CM</w:t>
-      </w:r>
-      <w:r>
-        <w:rPr>
-          <w:rStyle w:val="OperatorTok"/>
-        </w:rPr>
-        <w:t xml:space="preserve">$</w:t>
-      </w:r>
-      <w:r>
-        <w:rPr>
-          <w:rStyle w:val="NormalTok"/>
-        </w:rPr>
-        <w:t xml:space="preserve">overall[</w:t>
-      </w:r>
-      <w:r>
-        <w:rPr>
-          <w:rStyle w:val="DecValTok"/>
-        </w:rPr>
-        <w:t xml:space="preserve">1</w:t>
-      </w:r>
-      <w:r>
-        <w:rPr>
-          <w:rStyle w:val="NormalTok"/>
-        </w:rPr>
-        <w:t xml:space="preserve">]</w:t>
-      </w:r>
-      <w:r>
-        <w:br/>
-      </w:r>
-      <w:r>
-        <w:rPr>
-          <w:rStyle w:val="NormalTok"/>
-        </w:rPr>
-        <w:t xml:space="preserve">  }</w:t>
-      </w:r>
-      <w:r>
-        <w:br/>
-      </w:r>
-      <w:r>
-        <w:rPr>
-          <w:rStyle w:val="NormalTok"/>
-        </w:rPr>
-        <w:t xml:space="preserve">}</w:t>
-      </w:r>
-    </w:p>
-    <w:p>
-      <w:pPr>
-        <w:pStyle w:val="SourceCode"/>
-      </w:pPr>
-      <w:r>
-        <w:rPr>
-          <w:rStyle w:val="NormalTok"/>
-        </w:rPr>
-        <w:t xml:space="preserve">MeanAcc =</w:t>
-      </w:r>
-      <w:r>
-        <w:rPr>
-          <w:rStyle w:val="StringTok"/>
-        </w:rPr>
-        <w:t xml:space="preserve"> </w:t>
-      </w:r>
-      <w:r>
-        <w:rPr>
-          <w:rStyle w:val="KeywordTok"/>
-        </w:rPr>
-        <w:t xml:space="preserve">colMeans</w:t>
-      </w:r>
-      <w:r>
-        <w:rPr>
-          <w:rStyle w:val="NormalTok"/>
-        </w:rPr>
-        <w:t xml:space="preserve">(masterAcc)</w:t>
-      </w:r>
-      <w:r>
-        <w:br/>
-      </w:r>
-      <w:r>
-        <w:rPr>
-          <w:rStyle w:val="KeywordTok"/>
-        </w:rPr>
-        <w:t xml:space="preserve">plot</w:t>
-      </w:r>
-      <w:r>
-        <w:rPr>
-          <w:rStyle w:val="NormalTok"/>
-        </w:rPr>
-        <w:t xml:space="preserve">(</w:t>
-      </w:r>
-      <w:r>
-        <w:rPr>
-          <w:rStyle w:val="KeywordTok"/>
-        </w:rPr>
-        <w:t xml:space="preserve">seq</w:t>
-      </w:r>
-      <w:r>
-        <w:rPr>
-          <w:rStyle w:val="NormalTok"/>
-        </w:rPr>
-        <w:t xml:space="preserve">(</w:t>
-      </w:r>
-      <w:r>
-        <w:rPr>
-          <w:rStyle w:val="DecValTok"/>
-        </w:rPr>
-        <w:t xml:space="preserve">1</w:t>
-      </w:r>
-      <w:r>
-        <w:rPr>
-          <w:rStyle w:val="NormalTok"/>
-        </w:rPr>
-        <w:t xml:space="preserve">,k_runs,</w:t>
-      </w:r>
-      <w:r>
-        <w:rPr>
-          <w:rStyle w:val="DecValTok"/>
-        </w:rPr>
-        <w:t xml:space="preserve">1</w:t>
-      </w:r>
-      <w:r>
-        <w:rPr>
-          <w:rStyle w:val="NormalTok"/>
-        </w:rPr>
-        <w:t xml:space="preserve">),MeanAcc, </w:t>
-      </w:r>
-      <w:r>
-        <w:rPr>
-          <w:rStyle w:val="DataTypeTok"/>
-        </w:rPr>
-        <w:t xml:space="preserve">type=</w:t>
-      </w:r>
-      <w:r>
-        <w:rPr>
-          <w:rStyle w:val="StringTok"/>
-        </w:rPr>
-        <w:t xml:space="preserve">"l"</w:t>
       </w:r>
       <w:r>
         <w:rPr>
@@ -15548,7 +15336,7 @@
               <a:graphicData uri="http://schemas.openxmlformats.org/drawingml/2006/picture">
                 <pic:pic>
                   <pic:nvPicPr>
-                    <pic:cNvPr descr="Slide_Deck_files/figure-docx/plot%20the%20mean%20accuracies%20from%20the%20knn%20test-1.png" id="0" name="Picture"/>
+                    <pic:cNvPr descr="Slide_Deck_files/figure-docx/unnamed-chunk-1-2.png" id="0" name="Picture"/>
                     <pic:cNvPicPr>
                       <a:picLocks noChangeArrowheads="1" noChangeAspect="1"/>
                     </pic:cNvPicPr>
@@ -15589,16 +15377,442 @@
         <w:rPr>
           <w:rStyle w:val="CommentTok"/>
         </w:rPr>
-        <w:t xml:space="preserve"># run a single test with the experimentally gathered 'k' value</w:t>
-      </w:r>
-      <w:r>
-        <w:br/>
-      </w:r>
-      <w:r>
-        <w:rPr>
-          <w:rStyle w:val="NormalTok"/>
-        </w:rPr>
-        <w:t xml:space="preserve">ipa_pr &lt;-</w:t>
+        <w:t xml:space="preserve"># run a set of tests to determine best k value</w:t>
+      </w:r>
+      <w:r>
+        <w:br/>
+      </w:r>
+      <w:r>
+        <w:rPr>
+          <w:rStyle w:val="NormalTok"/>
+        </w:rPr>
+        <w:t xml:space="preserve">iterations =</w:t>
+      </w:r>
+      <w:r>
+        <w:rPr>
+          <w:rStyle w:val="StringTok"/>
+        </w:rPr>
+        <w:t xml:space="preserve"> </w:t>
+      </w:r>
+      <w:r>
+        <w:rPr>
+          <w:rStyle w:val="DecValTok"/>
+        </w:rPr>
+        <w:t xml:space="preserve">100</w:t>
+      </w:r>
+      <w:r>
+        <w:rPr>
+          <w:rStyle w:val="NormalTok"/>
+        </w:rPr>
+        <w:t xml:space="preserve"> </w:t>
+      </w:r>
+      <w:r>
+        <w:rPr>
+          <w:rStyle w:val="CommentTok"/>
+        </w:rPr>
+        <w:t xml:space="preserve"># the number of tests to run</w:t>
+      </w:r>
+      <w:r>
+        <w:br/>
+      </w:r>
+      <w:r>
+        <w:rPr>
+          <w:rStyle w:val="NormalTok"/>
+        </w:rPr>
+        <w:t xml:space="preserve">k_runs =</w:t>
+      </w:r>
+      <w:r>
+        <w:rPr>
+          <w:rStyle w:val="StringTok"/>
+        </w:rPr>
+        <w:t xml:space="preserve"> </w:t>
+      </w:r>
+      <w:r>
+        <w:rPr>
+          <w:rStyle w:val="DecValTok"/>
+        </w:rPr>
+        <w:t xml:space="preserve">50</w:t>
+      </w:r>
+      <w:r>
+        <w:rPr>
+          <w:rStyle w:val="NormalTok"/>
+        </w:rPr>
+        <w:t xml:space="preserve"> </w:t>
+      </w:r>
+      <w:r>
+        <w:rPr>
+          <w:rStyle w:val="CommentTok"/>
+        </w:rPr>
+        <w:t xml:space="preserve"># the number of "k"s to run in each test</w:t>
+      </w:r>
+      <w:r>
+        <w:br/>
+      </w:r>
+      <w:r>
+        <w:br/>
+      </w:r>
+      <w:r>
+        <w:rPr>
+          <w:rStyle w:val="CommentTok"/>
+        </w:rPr>
+        <w:t xml:space="preserve"># a place to hold the master data</w:t>
+      </w:r>
+      <w:r>
+        <w:br/>
+      </w:r>
+      <w:r>
+        <w:rPr>
+          <w:rStyle w:val="NormalTok"/>
+        </w:rPr>
+        <w:t xml:space="preserve">masterAcc =</w:t>
+      </w:r>
+      <w:r>
+        <w:rPr>
+          <w:rStyle w:val="StringTok"/>
+        </w:rPr>
+        <w:t xml:space="preserve"> </w:t>
+      </w:r>
+      <w:r>
+        <w:rPr>
+          <w:rStyle w:val="KeywordTok"/>
+        </w:rPr>
+        <w:t xml:space="preserve">matrix</w:t>
+      </w:r>
+      <w:r>
+        <w:rPr>
+          <w:rStyle w:val="NormalTok"/>
+        </w:rPr>
+        <w:t xml:space="preserve">(</w:t>
+      </w:r>
+      <w:r>
+        <w:rPr>
+          <w:rStyle w:val="DataTypeTok"/>
+        </w:rPr>
+        <w:t xml:space="preserve">nrow =</w:t>
+      </w:r>
+      <w:r>
+        <w:rPr>
+          <w:rStyle w:val="NormalTok"/>
+        </w:rPr>
+        <w:t xml:space="preserve"> iterations, </w:t>
+      </w:r>
+      <w:r>
+        <w:rPr>
+          <w:rStyle w:val="DataTypeTok"/>
+        </w:rPr>
+        <w:t xml:space="preserve">ncol=</w:t>
+      </w:r>
+      <w:r>
+        <w:rPr>
+          <w:rStyle w:val="NormalTok"/>
+        </w:rPr>
+        <w:t xml:space="preserve">k_runs)</w:t>
+      </w:r>
+      <w:r>
+        <w:br/>
+      </w:r>
+      <w:r>
+        <w:br/>
+      </w:r>
+      <w:r>
+        <w:rPr>
+          <w:rStyle w:val="ControlFlowTok"/>
+        </w:rPr>
+        <w:t xml:space="preserve">for</w:t>
+      </w:r>
+      <w:r>
+        <w:rPr>
+          <w:rStyle w:val="NormalTok"/>
+        </w:rPr>
+        <w:t xml:space="preserve">(j </w:t>
+      </w:r>
+      <w:r>
+        <w:rPr>
+          <w:rStyle w:val="ControlFlowTok"/>
+        </w:rPr>
+        <w:t xml:space="preserve">in</w:t>
+      </w:r>
+      <w:r>
+        <w:rPr>
+          <w:rStyle w:val="NormalTok"/>
+        </w:rPr>
+        <w:t xml:space="preserve"> </w:t>
+      </w:r>
+      <w:r>
+        <w:rPr>
+          <w:rStyle w:val="DecValTok"/>
+        </w:rPr>
+        <w:t xml:space="preserve">1</w:t>
+      </w:r>
+      <w:r>
+        <w:rPr>
+          <w:rStyle w:val="OperatorTok"/>
+        </w:rPr>
+        <w:t xml:space="preserve">:</w:t>
+      </w:r>
+      <w:r>
+        <w:rPr>
+          <w:rStyle w:val="NormalTok"/>
+        </w:rPr>
+        <w:t xml:space="preserve">iterations) {</w:t>
+      </w:r>
+      <w:r>
+        <w:br/>
+      </w:r>
+      <w:r>
+        <w:rPr>
+          <w:rStyle w:val="NormalTok"/>
+        </w:rPr>
+        <w:t xml:space="preserve">  </w:t>
+      </w:r>
+      <w:r>
+        <w:rPr>
+          <w:rStyle w:val="CommentTok"/>
+        </w:rPr>
+        <w:t xml:space="preserve"># accs = data.frame(accuracy = numeric(k_runs), k=numeric(k_runs))</w:t>
+      </w:r>
+      <w:r>
+        <w:br/>
+      </w:r>
+      <w:r>
+        <w:br/>
+      </w:r>
+      <w:r>
+        <w:rPr>
+          <w:rStyle w:val="NormalTok"/>
+        </w:rPr>
+        <w:t xml:space="preserve">  </w:t>
+      </w:r>
+      <w:r>
+        <w:rPr>
+          <w:rStyle w:val="CommentTok"/>
+        </w:rPr>
+        <w:t xml:space="preserve"># randomize the sample set for this test</w:t>
+      </w:r>
+      <w:r>
+        <w:br/>
+      </w:r>
+      <w:r>
+        <w:rPr>
+          <w:rStyle w:val="NormalTok"/>
+        </w:rPr>
+        <w:t xml:space="preserve">  ran &lt;-</w:t>
+      </w:r>
+      <w:r>
+        <w:rPr>
+          <w:rStyle w:val="StringTok"/>
+        </w:rPr>
+        <w:t xml:space="preserve"> </w:t>
+      </w:r>
+      <w:r>
+        <w:rPr>
+          <w:rStyle w:val="KeywordTok"/>
+        </w:rPr>
+        <w:t xml:space="preserve">sample</w:t>
+      </w:r>
+      <w:r>
+        <w:rPr>
+          <w:rStyle w:val="NormalTok"/>
+        </w:rPr>
+        <w:t xml:space="preserve">(</w:t>
+      </w:r>
+      <w:r>
+        <w:rPr>
+          <w:rStyle w:val="DecValTok"/>
+        </w:rPr>
+        <w:t xml:space="preserve">1</w:t>
+      </w:r>
+      <w:r>
+        <w:rPr>
+          <w:rStyle w:val="OperatorTok"/>
+        </w:rPr>
+        <w:t xml:space="preserve">:</w:t>
+      </w:r>
+      <w:r>
+        <w:rPr>
+          <w:rStyle w:val="KeywordTok"/>
+        </w:rPr>
+        <w:t xml:space="preserve">nrow</w:t>
+      </w:r>
+      <w:r>
+        <w:rPr>
+          <w:rStyle w:val="NormalTok"/>
+        </w:rPr>
+        <w:t xml:space="preserve">(allAles), </w:t>
+      </w:r>
+      <w:r>
+        <w:rPr>
+          <w:rStyle w:val="FloatTok"/>
+        </w:rPr>
+        <w:t xml:space="preserve">0.9</w:t>
+      </w:r>
+      <w:r>
+        <w:rPr>
+          <w:rStyle w:val="NormalTok"/>
+        </w:rPr>
+        <w:t xml:space="preserve"> </w:t>
+      </w:r>
+      <w:r>
+        <w:rPr>
+          <w:rStyle w:val="OperatorTok"/>
+        </w:rPr>
+        <w:t xml:space="preserve">*</w:t>
+      </w:r>
+      <w:r>
+        <w:rPr>
+          <w:rStyle w:val="StringTok"/>
+        </w:rPr>
+        <w:t xml:space="preserve"> </w:t>
+      </w:r>
+      <w:r>
+        <w:rPr>
+          <w:rStyle w:val="KeywordTok"/>
+        </w:rPr>
+        <w:t xml:space="preserve">nrow</w:t>
+      </w:r>
+      <w:r>
+        <w:rPr>
+          <w:rStyle w:val="NormalTok"/>
+        </w:rPr>
+        <w:t xml:space="preserve">(allAles))</w:t>
+      </w:r>
+      <w:r>
+        <w:br/>
+      </w:r>
+      <w:r>
+        <w:rPr>
+          <w:rStyle w:val="NormalTok"/>
+        </w:rPr>
+        <w:t xml:space="preserve">  ipa_train &lt;-</w:t>
+      </w:r>
+      <w:r>
+        <w:rPr>
+          <w:rStyle w:val="StringTok"/>
+        </w:rPr>
+        <w:t xml:space="preserve"> </w:t>
+      </w:r>
+      <w:r>
+        <w:rPr>
+          <w:rStyle w:val="NormalTok"/>
+        </w:rPr>
+        <w:t xml:space="preserve">allAles[ran,]</w:t>
+      </w:r>
+      <w:r>
+        <w:br/>
+      </w:r>
+      <w:r>
+        <w:rPr>
+          <w:rStyle w:val="NormalTok"/>
+        </w:rPr>
+        <w:t xml:space="preserve">  ipa_test &lt;-</w:t>
+      </w:r>
+      <w:r>
+        <w:rPr>
+          <w:rStyle w:val="StringTok"/>
+        </w:rPr>
+        <w:t xml:space="preserve"> </w:t>
+      </w:r>
+      <w:r>
+        <w:rPr>
+          <w:rStyle w:val="NormalTok"/>
+        </w:rPr>
+        <w:t xml:space="preserve">allAles[</w:t>
+      </w:r>
+      <w:r>
+        <w:rPr>
+          <w:rStyle w:val="OperatorTok"/>
+        </w:rPr>
+        <w:t xml:space="preserve">-</w:t>
+      </w:r>
+      <w:r>
+        <w:rPr>
+          <w:rStyle w:val="NormalTok"/>
+        </w:rPr>
+        <w:t xml:space="preserve">ran,]</w:t>
+      </w:r>
+      <w:r>
+        <w:br/>
+      </w:r>
+      <w:r>
+        <w:rPr>
+          <w:rStyle w:val="NormalTok"/>
+        </w:rPr>
+        <w:t xml:space="preserve">  </w:t>
+      </w:r>
+      <w:r>
+        <w:br/>
+      </w:r>
+      <w:r>
+        <w:rPr>
+          <w:rStyle w:val="NormalTok"/>
+        </w:rPr>
+        <w:t xml:space="preserve">  </w:t>
+      </w:r>
+      <w:r>
+        <w:rPr>
+          <w:rStyle w:val="CommentTok"/>
+        </w:rPr>
+        <w:t xml:space="preserve"># run the 'k's</w:t>
+      </w:r>
+      <w:r>
+        <w:br/>
+      </w:r>
+      <w:r>
+        <w:rPr>
+          <w:rStyle w:val="NormalTok"/>
+        </w:rPr>
+        <w:t xml:space="preserve">  </w:t>
+      </w:r>
+      <w:r>
+        <w:rPr>
+          <w:rStyle w:val="ControlFlowTok"/>
+        </w:rPr>
+        <w:t xml:space="preserve">for</w:t>
+      </w:r>
+      <w:r>
+        <w:rPr>
+          <w:rStyle w:val="NormalTok"/>
+        </w:rPr>
+        <w:t xml:space="preserve">(i </w:t>
+      </w:r>
+      <w:r>
+        <w:rPr>
+          <w:rStyle w:val="ControlFlowTok"/>
+        </w:rPr>
+        <w:t xml:space="preserve">in</w:t>
+      </w:r>
+      <w:r>
+        <w:rPr>
+          <w:rStyle w:val="NormalTok"/>
+        </w:rPr>
+        <w:t xml:space="preserve"> </w:t>
+      </w:r>
+      <w:r>
+        <w:rPr>
+          <w:rStyle w:val="DecValTok"/>
+        </w:rPr>
+        <w:t xml:space="preserve">1</w:t>
+      </w:r>
+      <w:r>
+        <w:rPr>
+          <w:rStyle w:val="OperatorTok"/>
+        </w:rPr>
+        <w:t xml:space="preserve">:</w:t>
+      </w:r>
+      <w:r>
+        <w:rPr>
+          <w:rStyle w:val="NormalTok"/>
+        </w:rPr>
+        <w:t xml:space="preserve">k_runs) {</w:t>
+      </w:r>
+      <w:r>
+        <w:br/>
+      </w:r>
+      <w:r>
+        <w:rPr>
+          <w:rStyle w:val="NormalTok"/>
+        </w:rPr>
+        <w:t xml:space="preserve">    classifications =</w:t>
       </w:r>
       <w:r>
         <w:rPr>
@@ -15710,90 +15924,147 @@
       </w:r>
       <w:r>
         <w:rPr>
+          <w:rStyle w:val="NormalTok"/>
+        </w:rPr>
+        <w:t xml:space="preserve">i, </w:t>
+      </w:r>
+      <w:r>
+        <w:rPr>
+          <w:rStyle w:val="DataTypeTok"/>
+        </w:rPr>
+        <w:t xml:space="preserve">prob =</w:t>
+      </w:r>
+      <w:r>
+        <w:rPr>
+          <w:rStyle w:val="NormalTok"/>
+        </w:rPr>
+        <w:t xml:space="preserve"> </w:t>
+      </w:r>
+      <w:r>
+        <w:rPr>
+          <w:rStyle w:val="OtherTok"/>
+        </w:rPr>
+        <w:t xml:space="preserve">TRUE</w:t>
+      </w:r>
+      <w:r>
+        <w:rPr>
+          <w:rStyle w:val="NormalTok"/>
+        </w:rPr>
+        <w:t xml:space="preserve">)</w:t>
+      </w:r>
+      <w:r>
+        <w:br/>
+      </w:r>
+      <w:r>
+        <w:rPr>
+          <w:rStyle w:val="NormalTok"/>
+        </w:rPr>
+        <w:t xml:space="preserve">    CM =</w:t>
+      </w:r>
+      <w:r>
+        <w:rPr>
+          <w:rStyle w:val="StringTok"/>
+        </w:rPr>
+        <w:t xml:space="preserve"> </w:t>
+      </w:r>
+      <w:r>
+        <w:rPr>
+          <w:rStyle w:val="KeywordTok"/>
+        </w:rPr>
+        <w:t xml:space="preserve">confusionMatrix</w:t>
+      </w:r>
+      <w:r>
+        <w:rPr>
+          <w:rStyle w:val="NormalTok"/>
+        </w:rPr>
+        <w:t xml:space="preserve">(</w:t>
+      </w:r>
+      <w:r>
+        <w:rPr>
+          <w:rStyle w:val="KeywordTok"/>
+        </w:rPr>
+        <w:t xml:space="preserve">table</w:t>
+      </w:r>
+      <w:r>
+        <w:rPr>
+          <w:rStyle w:val="NormalTok"/>
+        </w:rPr>
+        <w:t xml:space="preserve">(ipa_test</w:t>
+      </w:r>
+      <w:r>
+        <w:rPr>
+          <w:rStyle w:val="OperatorTok"/>
+        </w:rPr>
+        <w:t xml:space="preserve">$</w:t>
+      </w:r>
+      <w:r>
+        <w:rPr>
+          <w:rStyle w:val="NormalTok"/>
+        </w:rPr>
+        <w:t xml:space="preserve">ipa, classifications))</w:t>
+      </w:r>
+      <w:r>
+        <w:br/>
+      </w:r>
+      <w:r>
+        <w:rPr>
+          <w:rStyle w:val="NormalTok"/>
+        </w:rPr>
+        <w:t xml:space="preserve">    masterAcc[j,i] =</w:t>
+      </w:r>
+      <w:r>
+        <w:rPr>
+          <w:rStyle w:val="StringTok"/>
+        </w:rPr>
+        <w:t xml:space="preserve"> </w:t>
+      </w:r>
+      <w:r>
+        <w:rPr>
+          <w:rStyle w:val="NormalTok"/>
+        </w:rPr>
+        <w:t xml:space="preserve">CM</w:t>
+      </w:r>
+      <w:r>
+        <w:rPr>
+          <w:rStyle w:val="OperatorTok"/>
+        </w:rPr>
+        <w:t xml:space="preserve">$</w:t>
+      </w:r>
+      <w:r>
+        <w:rPr>
+          <w:rStyle w:val="NormalTok"/>
+        </w:rPr>
+        <w:t xml:space="preserve">overall[</w:t>
+      </w:r>
+      <w:r>
+        <w:rPr>
           <w:rStyle w:val="DecValTok"/>
         </w:rPr>
-        <w:t xml:space="preserve">5</w:t>
-      </w:r>
-      <w:r>
-        <w:rPr>
-          <w:rStyle w:val="NormalTok"/>
-        </w:rPr>
-        <w:t xml:space="preserve">, </w:t>
-      </w:r>
-      <w:r>
-        <w:rPr>
-          <w:rStyle w:val="DataTypeTok"/>
-        </w:rPr>
-        <w:t xml:space="preserve">prob =</w:t>
-      </w:r>
-      <w:r>
-        <w:rPr>
-          <w:rStyle w:val="NormalTok"/>
-        </w:rPr>
-        <w:t xml:space="preserve"> </w:t>
-      </w:r>
-      <w:r>
-        <w:rPr>
-          <w:rStyle w:val="OtherTok"/>
-        </w:rPr>
-        <w:t xml:space="preserve">TRUE</w:t>
-      </w:r>
-      <w:r>
-        <w:rPr>
-          <w:rStyle w:val="NormalTok"/>
-        </w:rPr>
-        <w:t xml:space="preserve">)</w:t>
-      </w:r>
-      <w:r>
-        <w:br/>
-      </w:r>
-      <w:r>
-        <w:br/>
-      </w:r>
-      <w:r>
-        <w:rPr>
-          <w:rStyle w:val="CommentTok"/>
-        </w:rPr>
-        <w:t xml:space="preserve"># get the statistics of the </w:t>
-      </w:r>
-      <w:r>
-        <w:br/>
-      </w:r>
-      <w:r>
-        <w:rPr>
-          <w:rStyle w:val="KeywordTok"/>
-        </w:rPr>
-        <w:t xml:space="preserve">confusionMatrix</w:t>
-      </w:r>
-      <w:r>
-        <w:rPr>
-          <w:rStyle w:val="NormalTok"/>
-        </w:rPr>
-        <w:t xml:space="preserve">(</w:t>
-      </w:r>
-      <w:r>
-        <w:rPr>
-          <w:rStyle w:val="KeywordTok"/>
-        </w:rPr>
-        <w:t xml:space="preserve">table</w:t>
-      </w:r>
-      <w:r>
-        <w:rPr>
-          <w:rStyle w:val="NormalTok"/>
-        </w:rPr>
-        <w:t xml:space="preserve">(ipa_test</w:t>
-      </w:r>
-      <w:r>
-        <w:rPr>
-          <w:rStyle w:val="OperatorTok"/>
-        </w:rPr>
-        <w:t xml:space="preserve">$</w:t>
-      </w:r>
-      <w:r>
-        <w:rPr>
-          <w:rStyle w:val="NormalTok"/>
-        </w:rPr>
-        <w:t xml:space="preserve">ipa, ipa_pr))</w:t>
+        <w:t xml:space="preserve">1</w:t>
+      </w:r>
+      <w:r>
+        <w:rPr>
+          <w:rStyle w:val="NormalTok"/>
+        </w:rPr>
+        <w:t xml:space="preserve">]</w:t>
+      </w:r>
+      <w:r>
+        <w:br/>
+      </w:r>
+      <w:r>
+        <w:rPr>
+          <w:rStyle w:val="NormalTok"/>
+        </w:rPr>
+        <w:t xml:space="preserve">  }</w:t>
+      </w:r>
+      <w:r>
+        <w:br/>
+      </w:r>
+      <w:r>
+        <w:rPr>
+          <w:rStyle w:val="NormalTok"/>
+        </w:rPr>
+        <w:t xml:space="preserve">}</w:t>
       </w:r>
     </w:p>
     <w:p>
@@ -15802,278 +16073,48 @@
       </w:pPr>
       <w:r>
         <w:rPr>
-          <w:rStyle w:val="VerbatimChar"/>
-        </w:rPr>
-        <w:t xml:space="preserve">## Confusion Matrix and Statistics</w:t>
-      </w:r>
-      <w:r>
-        <w:br/>
-      </w:r>
-      <w:r>
-        <w:rPr>
-          <w:rStyle w:val="VerbatimChar"/>
-        </w:rPr>
-        <w:t xml:space="preserve">## </w:t>
-      </w:r>
-      <w:r>
-        <w:br/>
-      </w:r>
-      <w:r>
-        <w:rPr>
-          <w:rStyle w:val="VerbatimChar"/>
-        </w:rPr>
-        <w:t xml:space="preserve">##        ipa_pr</w:t>
-      </w:r>
-      <w:r>
-        <w:br/>
-      </w:r>
-      <w:r>
-        <w:rPr>
-          <w:rStyle w:val="VerbatimChar"/>
-        </w:rPr>
-        <w:t xml:space="preserve">##         FALSE TRUE</w:t>
-      </w:r>
-      <w:r>
-        <w:br/>
-      </w:r>
-      <w:r>
-        <w:rPr>
-          <w:rStyle w:val="VerbatimChar"/>
-        </w:rPr>
-        <w:t xml:space="preserve">##   FALSE    42    7</w:t>
-      </w:r>
-      <w:r>
-        <w:br/>
-      </w:r>
-      <w:r>
-        <w:rPr>
-          <w:rStyle w:val="VerbatimChar"/>
-        </w:rPr>
-        <w:t xml:space="preserve">##   TRUE     12   34</w:t>
-      </w:r>
-      <w:r>
-        <w:br/>
-      </w:r>
-      <w:r>
-        <w:rPr>
-          <w:rStyle w:val="VerbatimChar"/>
-        </w:rPr>
-        <w:t xml:space="preserve">##                                           </w:t>
-      </w:r>
-      <w:r>
-        <w:br/>
-      </w:r>
-      <w:r>
-        <w:rPr>
-          <w:rStyle w:val="VerbatimChar"/>
-        </w:rPr>
-        <w:t xml:space="preserve">##                Accuracy : 0.8             </w:t>
-      </w:r>
-      <w:r>
-        <w:br/>
-      </w:r>
-      <w:r>
-        <w:rPr>
-          <w:rStyle w:val="VerbatimChar"/>
-        </w:rPr>
-        <w:t xml:space="preserve">##                  95% CI : (0.7054, 0.8751)</w:t>
-      </w:r>
-      <w:r>
-        <w:br/>
-      </w:r>
-      <w:r>
-        <w:rPr>
-          <w:rStyle w:val="VerbatimChar"/>
-        </w:rPr>
-        <w:t xml:space="preserve">##     No Information Rate : 0.5684          </w:t>
-      </w:r>
-      <w:r>
-        <w:br/>
-      </w:r>
-      <w:r>
-        <w:rPr>
-          <w:rStyle w:val="VerbatimChar"/>
-        </w:rPr>
-        <w:t xml:space="preserve">##     P-Value [Acc &gt; NIR] : 1.736e-06       </w:t>
-      </w:r>
-      <w:r>
-        <w:br/>
-      </w:r>
-      <w:r>
-        <w:rPr>
-          <w:rStyle w:val="VerbatimChar"/>
-        </w:rPr>
-        <w:t xml:space="preserve">##                                           </w:t>
-      </w:r>
-      <w:r>
-        <w:br/>
-      </w:r>
-      <w:r>
-        <w:rPr>
-          <w:rStyle w:val="VerbatimChar"/>
-        </w:rPr>
-        <w:t xml:space="preserve">##                   Kappa : 0.5983          </w:t>
-      </w:r>
-      <w:r>
-        <w:br/>
-      </w:r>
-      <w:r>
-        <w:rPr>
-          <w:rStyle w:val="VerbatimChar"/>
-        </w:rPr>
-        <w:t xml:space="preserve">##                                           </w:t>
-      </w:r>
-      <w:r>
-        <w:br/>
-      </w:r>
-      <w:r>
-        <w:rPr>
-          <w:rStyle w:val="VerbatimChar"/>
-        </w:rPr>
-        <w:t xml:space="preserve">##  Mcnemar's Test P-Value : 0.3588          </w:t>
-      </w:r>
-      <w:r>
-        <w:br/>
-      </w:r>
-      <w:r>
-        <w:rPr>
-          <w:rStyle w:val="VerbatimChar"/>
-        </w:rPr>
-        <w:t xml:space="preserve">##                                           </w:t>
-      </w:r>
-      <w:r>
-        <w:br/>
-      </w:r>
-      <w:r>
-        <w:rPr>
-          <w:rStyle w:val="VerbatimChar"/>
-        </w:rPr>
-        <w:t xml:space="preserve">##             Sensitivity : 0.7778          </w:t>
-      </w:r>
-      <w:r>
-        <w:br/>
-      </w:r>
-      <w:r>
-        <w:rPr>
-          <w:rStyle w:val="VerbatimChar"/>
-        </w:rPr>
-        <w:t xml:space="preserve">##             Specificity : 0.8293          </w:t>
-      </w:r>
-      <w:r>
-        <w:br/>
-      </w:r>
-      <w:r>
-        <w:rPr>
-          <w:rStyle w:val="VerbatimChar"/>
-        </w:rPr>
-        <w:t xml:space="preserve">##          Pos Pred Value : 0.8571          </w:t>
-      </w:r>
-      <w:r>
-        <w:br/>
-      </w:r>
-      <w:r>
-        <w:rPr>
-          <w:rStyle w:val="VerbatimChar"/>
-        </w:rPr>
-        <w:t xml:space="preserve">##          Neg Pred Value : 0.7391          </w:t>
-      </w:r>
-      <w:r>
-        <w:br/>
-      </w:r>
-      <w:r>
-        <w:rPr>
-          <w:rStyle w:val="VerbatimChar"/>
-        </w:rPr>
-        <w:t xml:space="preserve">##              Prevalence : 0.5684          </w:t>
-      </w:r>
-      <w:r>
-        <w:br/>
-      </w:r>
-      <w:r>
-        <w:rPr>
-          <w:rStyle w:val="VerbatimChar"/>
-        </w:rPr>
-        <w:t xml:space="preserve">##          Detection Rate : 0.4421          </w:t>
-      </w:r>
-      <w:r>
-        <w:br/>
-      </w:r>
-      <w:r>
-        <w:rPr>
-          <w:rStyle w:val="VerbatimChar"/>
-        </w:rPr>
-        <w:t xml:space="preserve">##    Detection Prevalence : 0.5158          </w:t>
-      </w:r>
-      <w:r>
-        <w:br/>
-      </w:r>
-      <w:r>
-        <w:rPr>
-          <w:rStyle w:val="VerbatimChar"/>
-        </w:rPr>
-        <w:t xml:space="preserve">##       Balanced Accuracy : 0.8035          </w:t>
-      </w:r>
-      <w:r>
-        <w:br/>
-      </w:r>
-      <w:r>
-        <w:rPr>
-          <w:rStyle w:val="VerbatimChar"/>
-        </w:rPr>
-        <w:t xml:space="preserve">##                                           </w:t>
-      </w:r>
-      <w:r>
-        <w:br/>
-      </w:r>
-      <w:r>
-        <w:rPr>
-          <w:rStyle w:val="VerbatimChar"/>
-        </w:rPr>
-        <w:t xml:space="preserve">##        'Positive' Class : FALSE           </w:t>
-      </w:r>
-      <w:r>
-        <w:br/>
-      </w:r>
-      <w:r>
-        <w:rPr>
-          <w:rStyle w:val="VerbatimChar"/>
-        </w:rPr>
-        <w:t xml:space="preserve">## </w:t>
-      </w:r>
-    </w:p>
-    <w:p>
-      <w:pPr>
-        <w:pStyle w:val="SourceCode"/>
-      </w:pPr>
-      <w:r>
-        <w:rPr>
-          <w:rStyle w:val="NormalTok"/>
-        </w:rPr>
-        <w:t xml:space="preserve">classifications =</w:t>
-      </w:r>
-      <w:r>
-        <w:rPr>
-          <w:rStyle w:val="StringTok"/>
-        </w:rPr>
-        <w:t xml:space="preserve"> </w:t>
-      </w:r>
-      <w:r>
-        <w:rPr>
-          <w:rStyle w:val="KeywordTok"/>
-        </w:rPr>
-        <w:t xml:space="preserve">knn.cv</w:t>
-      </w:r>
-      <w:r>
-        <w:rPr>
-          <w:rStyle w:val="NormalTok"/>
-        </w:rPr>
-        <w:t xml:space="preserve">(allAles[,</w:t>
-      </w:r>
-      <w:r>
-        <w:rPr>
-          <w:rStyle w:val="KeywordTok"/>
-        </w:rPr>
-        <w:t xml:space="preserve">c</w:t>
+          <w:rStyle w:val="NormalTok"/>
+        </w:rPr>
+        <w:t xml:space="preserve">MeanAcc =</w:t>
+      </w:r>
+      <w:r>
+        <w:rPr>
+          <w:rStyle w:val="StringTok"/>
+        </w:rPr>
+        <w:t xml:space="preserve"> </w:t>
+      </w:r>
+      <w:r>
+        <w:rPr>
+          <w:rStyle w:val="KeywordTok"/>
+        </w:rPr>
+        <w:t xml:space="preserve">colMeans</w:t>
+      </w:r>
+      <w:r>
+        <w:rPr>
+          <w:rStyle w:val="NormalTok"/>
+        </w:rPr>
+        <w:t xml:space="preserve">(masterAcc)</w:t>
+      </w:r>
+      <w:r>
+        <w:br/>
+      </w:r>
+      <w:r>
+        <w:rPr>
+          <w:rStyle w:val="KeywordTok"/>
+        </w:rPr>
+        <w:t xml:space="preserve">plot</w:t>
+      </w:r>
+      <w:r>
+        <w:rPr>
+          <w:rStyle w:val="NormalTok"/>
+        </w:rPr>
+        <w:t xml:space="preserve">(</w:t>
+      </w:r>
+      <w:r>
+        <w:rPr>
+          <w:rStyle w:val="KeywordTok"/>
+        </w:rPr>
+        <w:t xml:space="preserve">seq</w:t>
       </w:r>
       <w:r>
         <w:rPr>
@@ -16085,521 +16126,43 @@
         <w:rPr>
           <w:rStyle w:val="DecValTok"/>
         </w:rPr>
-        <w:t xml:space="preserve">4</w:t>
-      </w:r>
-      <w:r>
-        <w:rPr>
-          <w:rStyle w:val="NormalTok"/>
-        </w:rPr>
-        <w:t xml:space="preserve">,</w:t>
+        <w:t xml:space="preserve">1</w:t>
+      </w:r>
+      <w:r>
+        <w:rPr>
+          <w:rStyle w:val="NormalTok"/>
+        </w:rPr>
+        <w:t xml:space="preserve">,k_runs,</w:t>
       </w:r>
       <w:r>
         <w:rPr>
           <w:rStyle w:val="DecValTok"/>
         </w:rPr>
-        <w:t xml:space="preserve">5</w:t>
-      </w:r>
-      <w:r>
-        <w:rPr>
-          <w:rStyle w:val="NormalTok"/>
-        </w:rPr>
-        <w:t xml:space="preserve">)], allAles</w:t>
-      </w:r>
-      <w:r>
-        <w:rPr>
-          <w:rStyle w:val="OperatorTok"/>
-        </w:rPr>
-        <w:t xml:space="preserve">$</w:t>
-      </w:r>
-      <w:r>
-        <w:rPr>
-          <w:rStyle w:val="NormalTok"/>
-        </w:rPr>
-        <w:t xml:space="preserve">ipa, </w:t>
-      </w:r>
-      <w:r>
-        <w:rPr>
-          <w:rStyle w:val="DataTypeTok"/>
-        </w:rPr>
-        <w:t xml:space="preserve">k=</w:t>
-      </w:r>
-      <w:r>
-        <w:rPr>
-          <w:rStyle w:val="DecValTok"/>
-        </w:rPr>
-        <w:t xml:space="preserve">3</w:t>
+        <w:t xml:space="preserve">1</w:t>
+      </w:r>
+      <w:r>
+        <w:rPr>
+          <w:rStyle w:val="NormalTok"/>
+        </w:rPr>
+        <w:t xml:space="preserve">),MeanAcc, </w:t>
+      </w:r>
+      <w:r>
+        <w:rPr>
+          <w:rStyle w:val="DataTypeTok"/>
+        </w:rPr>
+        <w:t xml:space="preserve">type=</w:t>
+      </w:r>
+      <w:r>
+        <w:rPr>
+          <w:rStyle w:val="StringTok"/>
+        </w:rPr>
+        <w:t xml:space="preserve">"l"</w:t>
       </w:r>
       <w:r>
         <w:rPr>
           <w:rStyle w:val="NormalTok"/>
         </w:rPr>
         <w:t xml:space="preserve">)</w:t>
-      </w:r>
-      <w:r>
-        <w:br/>
-      </w:r>
-      <w:r>
-        <w:rPr>
-          <w:rStyle w:val="KeywordTok"/>
-        </w:rPr>
-        <w:t xml:space="preserve">confusionMatrix</w:t>
-      </w:r>
-      <w:r>
-        <w:rPr>
-          <w:rStyle w:val="NormalTok"/>
-        </w:rPr>
-        <w:t xml:space="preserve">(classifications, </w:t>
-      </w:r>
-      <w:r>
-        <w:rPr>
-          <w:rStyle w:val="KeywordTok"/>
-        </w:rPr>
-        <w:t xml:space="preserve">as.factor</w:t>
-      </w:r>
-      <w:r>
-        <w:rPr>
-          <w:rStyle w:val="NormalTok"/>
-        </w:rPr>
-        <w:t xml:space="preserve">(allAles</w:t>
-      </w:r>
-      <w:r>
-        <w:rPr>
-          <w:rStyle w:val="OperatorTok"/>
-        </w:rPr>
-        <w:t xml:space="preserve">$</w:t>
-      </w:r>
-      <w:r>
-        <w:rPr>
-          <w:rStyle w:val="NormalTok"/>
-        </w:rPr>
-        <w:t xml:space="preserve">ipa))</w:t>
-      </w:r>
-    </w:p>
-    <w:p>
-      <w:pPr>
-        <w:pStyle w:val="SourceCode"/>
-      </w:pPr>
-      <w:r>
-        <w:rPr>
-          <w:rStyle w:val="VerbatimChar"/>
-        </w:rPr>
-        <w:t xml:space="preserve">## Confusion Matrix and Statistics</w:t>
-      </w:r>
-      <w:r>
-        <w:br/>
-      </w:r>
-      <w:r>
-        <w:rPr>
-          <w:rStyle w:val="VerbatimChar"/>
-        </w:rPr>
-        <w:t xml:space="preserve">## </w:t>
-      </w:r>
-      <w:r>
-        <w:br/>
-      </w:r>
-      <w:r>
-        <w:rPr>
-          <w:rStyle w:val="VerbatimChar"/>
-        </w:rPr>
-        <w:t xml:space="preserve">##           Reference</w:t>
-      </w:r>
-      <w:r>
-        <w:br/>
-      </w:r>
-      <w:r>
-        <w:rPr>
-          <w:rStyle w:val="VerbatimChar"/>
-        </w:rPr>
-        <w:t xml:space="preserve">## Prediction FALSE TRUE</w:t>
-      </w:r>
-      <w:r>
-        <w:br/>
-      </w:r>
-      <w:r>
-        <w:rPr>
-          <w:rStyle w:val="VerbatimChar"/>
-        </w:rPr>
-        <w:t xml:space="preserve">##      FALSE   485   70</w:t>
-      </w:r>
-      <w:r>
-        <w:br/>
-      </w:r>
-      <w:r>
-        <w:rPr>
-          <w:rStyle w:val="VerbatimChar"/>
-        </w:rPr>
-        <w:t xml:space="preserve">##      TRUE     67  322</w:t>
-      </w:r>
-      <w:r>
-        <w:br/>
-      </w:r>
-      <w:r>
-        <w:rPr>
-          <w:rStyle w:val="VerbatimChar"/>
-        </w:rPr>
-        <w:t xml:space="preserve">##                                           </w:t>
-      </w:r>
-      <w:r>
-        <w:br/>
-      </w:r>
-      <w:r>
-        <w:rPr>
-          <w:rStyle w:val="VerbatimChar"/>
-        </w:rPr>
-        <w:t xml:space="preserve">##                Accuracy : 0.8549          </w:t>
-      </w:r>
-      <w:r>
-        <w:br/>
-      </w:r>
-      <w:r>
-        <w:rPr>
-          <w:rStyle w:val="VerbatimChar"/>
-        </w:rPr>
-        <w:t xml:space="preserve">##                  95% CI : (0.8308, 0.8767)</w:t>
-      </w:r>
-      <w:r>
-        <w:br/>
-      </w:r>
-      <w:r>
-        <w:rPr>
-          <w:rStyle w:val="VerbatimChar"/>
-        </w:rPr>
-        <w:t xml:space="preserve">##     No Information Rate : 0.5847          </w:t>
-      </w:r>
-      <w:r>
-        <w:br/>
-      </w:r>
-      <w:r>
-        <w:rPr>
-          <w:rStyle w:val="VerbatimChar"/>
-        </w:rPr>
-        <w:t xml:space="preserve">##     P-Value [Acc &gt; NIR] : &lt;2e-16          </w:t>
-      </w:r>
-      <w:r>
-        <w:br/>
-      </w:r>
-      <w:r>
-        <w:rPr>
-          <w:rStyle w:val="VerbatimChar"/>
-        </w:rPr>
-        <w:t xml:space="preserve">##                                           </w:t>
-      </w:r>
-      <w:r>
-        <w:br/>
-      </w:r>
-      <w:r>
-        <w:rPr>
-          <w:rStyle w:val="VerbatimChar"/>
-        </w:rPr>
-        <w:t xml:space="preserve">##                   Kappa : 0.7008          </w:t>
-      </w:r>
-      <w:r>
-        <w:br/>
-      </w:r>
-      <w:r>
-        <w:rPr>
-          <w:rStyle w:val="VerbatimChar"/>
-        </w:rPr>
-        <w:t xml:space="preserve">##                                           </w:t>
-      </w:r>
-      <w:r>
-        <w:br/>
-      </w:r>
-      <w:r>
-        <w:rPr>
-          <w:rStyle w:val="VerbatimChar"/>
-        </w:rPr>
-        <w:t xml:space="preserve">##  Mcnemar's Test P-Value : 0.8643          </w:t>
-      </w:r>
-      <w:r>
-        <w:br/>
-      </w:r>
-      <w:r>
-        <w:rPr>
-          <w:rStyle w:val="VerbatimChar"/>
-        </w:rPr>
-        <w:t xml:space="preserve">##                                           </w:t>
-      </w:r>
-      <w:r>
-        <w:br/>
-      </w:r>
-      <w:r>
-        <w:rPr>
-          <w:rStyle w:val="VerbatimChar"/>
-        </w:rPr>
-        <w:t xml:space="preserve">##             Sensitivity : 0.8786          </w:t>
-      </w:r>
-      <w:r>
-        <w:br/>
-      </w:r>
-      <w:r>
-        <w:rPr>
-          <w:rStyle w:val="VerbatimChar"/>
-        </w:rPr>
-        <w:t xml:space="preserve">##             Specificity : 0.8214          </w:t>
-      </w:r>
-      <w:r>
-        <w:br/>
-      </w:r>
-      <w:r>
-        <w:rPr>
-          <w:rStyle w:val="VerbatimChar"/>
-        </w:rPr>
-        <w:t xml:space="preserve">##          Pos Pred Value : 0.8739          </w:t>
-      </w:r>
-      <w:r>
-        <w:br/>
-      </w:r>
-      <w:r>
-        <w:rPr>
-          <w:rStyle w:val="VerbatimChar"/>
-        </w:rPr>
-        <w:t xml:space="preserve">##          Neg Pred Value : 0.8278          </w:t>
-      </w:r>
-      <w:r>
-        <w:br/>
-      </w:r>
-      <w:r>
-        <w:rPr>
-          <w:rStyle w:val="VerbatimChar"/>
-        </w:rPr>
-        <w:t xml:space="preserve">##              Prevalence : 0.5847          </w:t>
-      </w:r>
-      <w:r>
-        <w:br/>
-      </w:r>
-      <w:r>
-        <w:rPr>
-          <w:rStyle w:val="VerbatimChar"/>
-        </w:rPr>
-        <w:t xml:space="preserve">##          Detection Rate : 0.5138          </w:t>
-      </w:r>
-      <w:r>
-        <w:br/>
-      </w:r>
-      <w:r>
-        <w:rPr>
-          <w:rStyle w:val="VerbatimChar"/>
-        </w:rPr>
-        <w:t xml:space="preserve">##    Detection Prevalence : 0.5879          </w:t>
-      </w:r>
-      <w:r>
-        <w:br/>
-      </w:r>
-      <w:r>
-        <w:rPr>
-          <w:rStyle w:val="VerbatimChar"/>
-        </w:rPr>
-        <w:t xml:space="preserve">##       Balanced Accuracy : 0.8500          </w:t>
-      </w:r>
-      <w:r>
-        <w:br/>
-      </w:r>
-      <w:r>
-        <w:rPr>
-          <w:rStyle w:val="VerbatimChar"/>
-        </w:rPr>
-        <w:t xml:space="preserve">##                                           </w:t>
-      </w:r>
-      <w:r>
-        <w:br/>
-      </w:r>
-      <w:r>
-        <w:rPr>
-          <w:rStyle w:val="VerbatimChar"/>
-        </w:rPr>
-        <w:t xml:space="preserve">##        'Positive' Class : FALSE           </w:t>
-      </w:r>
-      <w:r>
-        <w:br/>
-      </w:r>
-      <w:r>
-        <w:rPr>
-          <w:rStyle w:val="VerbatimChar"/>
-        </w:rPr>
-        <w:t xml:space="preserve">## </w:t>
-      </w:r>
-    </w:p>
-    <w:p>
-      <w:pPr>
-        <w:pStyle w:val="SourceCode"/>
-      </w:pPr>
-      <w:r>
-        <w:rPr>
-          <w:rStyle w:val="NormalTok"/>
-        </w:rPr>
-        <w:t xml:space="preserve">allAles </w:t>
-      </w:r>
-      <w:r>
-        <w:rPr>
-          <w:rStyle w:val="OperatorTok"/>
-        </w:rPr>
-        <w:t xml:space="preserve">%&gt;%</w:t>
-      </w:r>
-      <w:r>
-        <w:rPr>
-          <w:rStyle w:val="StringTok"/>
-        </w:rPr>
-        <w:t xml:space="preserve"> </w:t>
-      </w:r>
-      <w:r>
-        <w:br/>
-      </w:r>
-      <w:r>
-        <w:rPr>
-          <w:rStyle w:val="StringTok"/>
-        </w:rPr>
-        <w:t xml:space="preserve">  </w:t>
-      </w:r>
-      <w:r>
-        <w:rPr>
-          <w:rStyle w:val="KeywordTok"/>
-        </w:rPr>
-        <w:t xml:space="preserve">mutate</w:t>
-      </w:r>
-      <w:r>
-        <w:rPr>
-          <w:rStyle w:val="NormalTok"/>
-        </w:rPr>
-        <w:t xml:space="preserve">(</w:t>
-      </w:r>
-      <w:r>
-        <w:rPr>
-          <w:rStyle w:val="DataTypeTok"/>
-        </w:rPr>
-        <w:t xml:space="preserve">ipa=</w:t>
-      </w:r>
-      <w:r>
-        <w:rPr>
-          <w:rStyle w:val="KeywordTok"/>
-        </w:rPr>
-        <w:t xml:space="preserve">as.factor</w:t>
-      </w:r>
-      <w:r>
-        <w:rPr>
-          <w:rStyle w:val="NormalTok"/>
-        </w:rPr>
-        <w:t xml:space="preserve">(ipa)) </w:t>
-      </w:r>
-      <w:r>
-        <w:rPr>
-          <w:rStyle w:val="OperatorTok"/>
-        </w:rPr>
-        <w:t xml:space="preserve">%&gt;%</w:t>
-      </w:r>
-      <w:r>
-        <w:rPr>
-          <w:rStyle w:val="StringTok"/>
-        </w:rPr>
-        <w:t xml:space="preserve"> </w:t>
-      </w:r>
-      <w:r>
-        <w:br/>
-      </w:r>
-      <w:r>
-        <w:rPr>
-          <w:rStyle w:val="StringTok"/>
-        </w:rPr>
-        <w:t xml:space="preserve">  </w:t>
-      </w:r>
-      <w:r>
-        <w:rPr>
-          <w:rStyle w:val="KeywordTok"/>
-        </w:rPr>
-        <w:t xml:space="preserve">ggplot</w:t>
-      </w:r>
-      <w:r>
-        <w:rPr>
-          <w:rStyle w:val="NormalTok"/>
-        </w:rPr>
-        <w:t xml:space="preserve">() </w:t>
-      </w:r>
-      <w:r>
-        <w:rPr>
-          <w:rStyle w:val="OperatorTok"/>
-        </w:rPr>
-        <w:t xml:space="preserve">+</w:t>
-      </w:r>
-      <w:r>
-        <w:br/>
-      </w:r>
-      <w:r>
-        <w:rPr>
-          <w:rStyle w:val="StringTok"/>
-        </w:rPr>
-        <w:t xml:space="preserve">  </w:t>
-      </w:r>
-      <w:r>
-        <w:rPr>
-          <w:rStyle w:val="KeywordTok"/>
-        </w:rPr>
-        <w:t xml:space="preserve">geom_boxplot</w:t>
-      </w:r>
-      <w:r>
-        <w:rPr>
-          <w:rStyle w:val="NormalTok"/>
-        </w:rPr>
-        <w:t xml:space="preserve">(</w:t>
-      </w:r>
-      <w:r>
-        <w:rPr>
-          <w:rStyle w:val="KeywordTok"/>
-        </w:rPr>
-        <w:t xml:space="preserve">aes</w:t>
-      </w:r>
-      <w:r>
-        <w:rPr>
-          <w:rStyle w:val="NormalTok"/>
-        </w:rPr>
-        <w:t xml:space="preserve">(</w:t>
-      </w:r>
-      <w:r>
-        <w:rPr>
-          <w:rStyle w:val="DataTypeTok"/>
-        </w:rPr>
-        <w:t xml:space="preserve">x =</w:t>
-      </w:r>
-      <w:r>
-        <w:rPr>
-          <w:rStyle w:val="NormalTok"/>
-        </w:rPr>
-        <w:t xml:space="preserve"> ipa, </w:t>
-      </w:r>
-      <w:r>
-        <w:rPr>
-          <w:rStyle w:val="DataTypeTok"/>
-        </w:rPr>
-        <w:t xml:space="preserve">y =</w:t>
-      </w:r>
-      <w:r>
-        <w:rPr>
-          <w:rStyle w:val="NormalTok"/>
-        </w:rPr>
-        <w:t xml:space="preserve"> ABV, </w:t>
-      </w:r>
-      <w:r>
-        <w:rPr>
-          <w:rStyle w:val="DataTypeTok"/>
-        </w:rPr>
-        <w:t xml:space="preserve">fill =</w:t>
-      </w:r>
-      <w:r>
-        <w:rPr>
-          <w:rStyle w:val="NormalTok"/>
-        </w:rPr>
-        <w:t xml:space="preserve"> ipa, </w:t>
-      </w:r>
-      <w:r>
-        <w:rPr>
-          <w:rStyle w:val="DataTypeTok"/>
-        </w:rPr>
-        <w:t xml:space="preserve">group =</w:t>
-      </w:r>
-      <w:r>
-        <w:rPr>
-          <w:rStyle w:val="NormalTok"/>
-        </w:rPr>
-        <w:t xml:space="preserve">ipa))</w:t>
       </w:r>
     </w:p>
     <w:p>
@@ -16616,7 +16179,7 @@
               <a:graphicData uri="http://schemas.openxmlformats.org/drawingml/2006/picture">
                 <pic:pic>
                   <pic:nvPicPr>
-                    <pic:cNvPr descr="Slide_Deck_files/figure-docx/boxplot%20of%20ABV%20for%20IPA/nonIPA-1.png" id="0" name="Picture"/>
+                    <pic:cNvPr descr="Slide_Deck_files/figure-docx/plot%20the%20mean%20accuracies%20from%20the%20knn%20test-1.png" id="0" name="Picture"/>
                     <pic:cNvPicPr>
                       <a:picLocks noChangeArrowheads="1" noChangeAspect="1"/>
                     </pic:cNvPicPr>
@@ -16655,6 +16218,1074 @@
       </w:pPr>
       <w:r>
         <w:rPr>
+          <w:rStyle w:val="CommentTok"/>
+        </w:rPr>
+        <w:t xml:space="preserve"># run a single test with the experimentally gathered 'k' value</w:t>
+      </w:r>
+      <w:r>
+        <w:br/>
+      </w:r>
+      <w:r>
+        <w:rPr>
+          <w:rStyle w:val="NormalTok"/>
+        </w:rPr>
+        <w:t xml:space="preserve">ipa_pr &lt;-</w:t>
+      </w:r>
+      <w:r>
+        <w:rPr>
+          <w:rStyle w:val="StringTok"/>
+        </w:rPr>
+        <w:t xml:space="preserve"> </w:t>
+      </w:r>
+      <w:r>
+        <w:rPr>
+          <w:rStyle w:val="KeywordTok"/>
+        </w:rPr>
+        <w:t xml:space="preserve">knn</w:t>
+      </w:r>
+      <w:r>
+        <w:rPr>
+          <w:rStyle w:val="NormalTok"/>
+        </w:rPr>
+        <w:t xml:space="preserve">(ipa_train[,</w:t>
+      </w:r>
+      <w:r>
+        <w:rPr>
+          <w:rStyle w:val="KeywordTok"/>
+        </w:rPr>
+        <w:t xml:space="preserve">c</w:t>
+      </w:r>
+      <w:r>
+        <w:rPr>
+          <w:rStyle w:val="NormalTok"/>
+        </w:rPr>
+        <w:t xml:space="preserve">(</w:t>
+      </w:r>
+      <w:r>
+        <w:rPr>
+          <w:rStyle w:val="DecValTok"/>
+        </w:rPr>
+        <w:t xml:space="preserve">4</w:t>
+      </w:r>
+      <w:r>
+        <w:rPr>
+          <w:rStyle w:val="NormalTok"/>
+        </w:rPr>
+        <w:t xml:space="preserve">,</w:t>
+      </w:r>
+      <w:r>
+        <w:rPr>
+          <w:rStyle w:val="DecValTok"/>
+        </w:rPr>
+        <w:t xml:space="preserve">5</w:t>
+      </w:r>
+      <w:r>
+        <w:rPr>
+          <w:rStyle w:val="NormalTok"/>
+        </w:rPr>
+        <w:t xml:space="preserve">)], ipa_test[,</w:t>
+      </w:r>
+      <w:r>
+        <w:rPr>
+          <w:rStyle w:val="KeywordTok"/>
+        </w:rPr>
+        <w:t xml:space="preserve">c</w:t>
+      </w:r>
+      <w:r>
+        <w:rPr>
+          <w:rStyle w:val="NormalTok"/>
+        </w:rPr>
+        <w:t xml:space="preserve">(</w:t>
+      </w:r>
+      <w:r>
+        <w:rPr>
+          <w:rStyle w:val="DecValTok"/>
+        </w:rPr>
+        <w:t xml:space="preserve">4</w:t>
+      </w:r>
+      <w:r>
+        <w:rPr>
+          <w:rStyle w:val="NormalTok"/>
+        </w:rPr>
+        <w:t xml:space="preserve">,</w:t>
+      </w:r>
+      <w:r>
+        <w:rPr>
+          <w:rStyle w:val="DecValTok"/>
+        </w:rPr>
+        <w:t xml:space="preserve">5</w:t>
+      </w:r>
+      <w:r>
+        <w:rPr>
+          <w:rStyle w:val="NormalTok"/>
+        </w:rPr>
+        <w:t xml:space="preserve">)], ipa_train</w:t>
+      </w:r>
+      <w:r>
+        <w:rPr>
+          <w:rStyle w:val="OperatorTok"/>
+        </w:rPr>
+        <w:t xml:space="preserve">$</w:t>
+      </w:r>
+      <w:r>
+        <w:rPr>
+          <w:rStyle w:val="NormalTok"/>
+        </w:rPr>
+        <w:t xml:space="preserve">ipa, </w:t>
+      </w:r>
+      <w:r>
+        <w:rPr>
+          <w:rStyle w:val="DataTypeTok"/>
+        </w:rPr>
+        <w:t xml:space="preserve">k=</w:t>
+      </w:r>
+      <w:r>
+        <w:rPr>
+          <w:rStyle w:val="DecValTok"/>
+        </w:rPr>
+        <w:t xml:space="preserve">5</w:t>
+      </w:r>
+      <w:r>
+        <w:rPr>
+          <w:rStyle w:val="NormalTok"/>
+        </w:rPr>
+        <w:t xml:space="preserve">, </w:t>
+      </w:r>
+      <w:r>
+        <w:rPr>
+          <w:rStyle w:val="DataTypeTok"/>
+        </w:rPr>
+        <w:t xml:space="preserve">prob =</w:t>
+      </w:r>
+      <w:r>
+        <w:rPr>
+          <w:rStyle w:val="NormalTok"/>
+        </w:rPr>
+        <w:t xml:space="preserve"> </w:t>
+      </w:r>
+      <w:r>
+        <w:rPr>
+          <w:rStyle w:val="OtherTok"/>
+        </w:rPr>
+        <w:t xml:space="preserve">TRUE</w:t>
+      </w:r>
+      <w:r>
+        <w:rPr>
+          <w:rStyle w:val="NormalTok"/>
+        </w:rPr>
+        <w:t xml:space="preserve">)</w:t>
+      </w:r>
+      <w:r>
+        <w:br/>
+      </w:r>
+      <w:r>
+        <w:br/>
+      </w:r>
+      <w:r>
+        <w:rPr>
+          <w:rStyle w:val="CommentTok"/>
+        </w:rPr>
+        <w:t xml:space="preserve"># get the statistics of the </w:t>
+      </w:r>
+      <w:r>
+        <w:br/>
+      </w:r>
+      <w:r>
+        <w:rPr>
+          <w:rStyle w:val="KeywordTok"/>
+        </w:rPr>
+        <w:t xml:space="preserve">confusionMatrix</w:t>
+      </w:r>
+      <w:r>
+        <w:rPr>
+          <w:rStyle w:val="NormalTok"/>
+        </w:rPr>
+        <w:t xml:space="preserve">(</w:t>
+      </w:r>
+      <w:r>
+        <w:rPr>
+          <w:rStyle w:val="KeywordTok"/>
+        </w:rPr>
+        <w:t xml:space="preserve">table</w:t>
+      </w:r>
+      <w:r>
+        <w:rPr>
+          <w:rStyle w:val="NormalTok"/>
+        </w:rPr>
+        <w:t xml:space="preserve">(ipa_test</w:t>
+      </w:r>
+      <w:r>
+        <w:rPr>
+          <w:rStyle w:val="OperatorTok"/>
+        </w:rPr>
+        <w:t xml:space="preserve">$</w:t>
+      </w:r>
+      <w:r>
+        <w:rPr>
+          <w:rStyle w:val="NormalTok"/>
+        </w:rPr>
+        <w:t xml:space="preserve">ipa, ipa_pr))</w:t>
+      </w:r>
+    </w:p>
+    <w:p>
+      <w:pPr>
+        <w:pStyle w:val="SourceCode"/>
+      </w:pPr>
+      <w:r>
+        <w:rPr>
+          <w:rStyle w:val="VerbatimChar"/>
+        </w:rPr>
+        <w:t xml:space="preserve">## Confusion Matrix and Statistics</w:t>
+      </w:r>
+      <w:r>
+        <w:br/>
+      </w:r>
+      <w:r>
+        <w:rPr>
+          <w:rStyle w:val="VerbatimChar"/>
+        </w:rPr>
+        <w:t xml:space="preserve">## </w:t>
+      </w:r>
+      <w:r>
+        <w:br/>
+      </w:r>
+      <w:r>
+        <w:rPr>
+          <w:rStyle w:val="VerbatimChar"/>
+        </w:rPr>
+        <w:t xml:space="preserve">##        ipa_pr</w:t>
+      </w:r>
+      <w:r>
+        <w:br/>
+      </w:r>
+      <w:r>
+        <w:rPr>
+          <w:rStyle w:val="VerbatimChar"/>
+        </w:rPr>
+        <w:t xml:space="preserve">##         FALSE TRUE</w:t>
+      </w:r>
+      <w:r>
+        <w:br/>
+      </w:r>
+      <w:r>
+        <w:rPr>
+          <w:rStyle w:val="VerbatimChar"/>
+        </w:rPr>
+        <w:t xml:space="preserve">##   FALSE    41    5</w:t>
+      </w:r>
+      <w:r>
+        <w:br/>
+      </w:r>
+      <w:r>
+        <w:rPr>
+          <w:rStyle w:val="VerbatimChar"/>
+        </w:rPr>
+        <w:t xml:space="preserve">##   TRUE      7   42</w:t>
+      </w:r>
+      <w:r>
+        <w:br/>
+      </w:r>
+      <w:r>
+        <w:rPr>
+          <w:rStyle w:val="VerbatimChar"/>
+        </w:rPr>
+        <w:t xml:space="preserve">##                                          </w:t>
+      </w:r>
+      <w:r>
+        <w:br/>
+      </w:r>
+      <w:r>
+        <w:rPr>
+          <w:rStyle w:val="VerbatimChar"/>
+        </w:rPr>
+        <w:t xml:space="preserve">##                Accuracy : 0.8737         </w:t>
+      </w:r>
+      <w:r>
+        <w:br/>
+      </w:r>
+      <w:r>
+        <w:rPr>
+          <w:rStyle w:val="VerbatimChar"/>
+        </w:rPr>
+        <w:t xml:space="preserve">##                  95% CI : (0.7897, 0.933)</w:t>
+      </w:r>
+      <w:r>
+        <w:br/>
+      </w:r>
+      <w:r>
+        <w:rPr>
+          <w:rStyle w:val="VerbatimChar"/>
+        </w:rPr>
+        <w:t xml:space="preserve">##     No Information Rate : 0.5053         </w:t>
+      </w:r>
+      <w:r>
+        <w:br/>
+      </w:r>
+      <w:r>
+        <w:rPr>
+          <w:rStyle w:val="VerbatimChar"/>
+        </w:rPr>
+        <w:t xml:space="preserve">##     P-Value [Acc &gt; NIR] : 3.384e-14      </w:t>
+      </w:r>
+      <w:r>
+        <w:br/>
+      </w:r>
+      <w:r>
+        <w:rPr>
+          <w:rStyle w:val="VerbatimChar"/>
+        </w:rPr>
+        <w:t xml:space="preserve">##                                          </w:t>
+      </w:r>
+      <w:r>
+        <w:br/>
+      </w:r>
+      <w:r>
+        <w:rPr>
+          <w:rStyle w:val="VerbatimChar"/>
+        </w:rPr>
+        <w:t xml:space="preserve">##                   Kappa : 0.7475         </w:t>
+      </w:r>
+      <w:r>
+        <w:br/>
+      </w:r>
+      <w:r>
+        <w:rPr>
+          <w:rStyle w:val="VerbatimChar"/>
+        </w:rPr>
+        <w:t xml:space="preserve">##                                          </w:t>
+      </w:r>
+      <w:r>
+        <w:br/>
+      </w:r>
+      <w:r>
+        <w:rPr>
+          <w:rStyle w:val="VerbatimChar"/>
+        </w:rPr>
+        <w:t xml:space="preserve">##  Mcnemar's Test P-Value : 0.7728         </w:t>
+      </w:r>
+      <w:r>
+        <w:br/>
+      </w:r>
+      <w:r>
+        <w:rPr>
+          <w:rStyle w:val="VerbatimChar"/>
+        </w:rPr>
+        <w:t xml:space="preserve">##                                          </w:t>
+      </w:r>
+      <w:r>
+        <w:br/>
+      </w:r>
+      <w:r>
+        <w:rPr>
+          <w:rStyle w:val="VerbatimChar"/>
+        </w:rPr>
+        <w:t xml:space="preserve">##             Sensitivity : 0.8542         </w:t>
+      </w:r>
+      <w:r>
+        <w:br/>
+      </w:r>
+      <w:r>
+        <w:rPr>
+          <w:rStyle w:val="VerbatimChar"/>
+        </w:rPr>
+        <w:t xml:space="preserve">##             Specificity : 0.8936         </w:t>
+      </w:r>
+      <w:r>
+        <w:br/>
+      </w:r>
+      <w:r>
+        <w:rPr>
+          <w:rStyle w:val="VerbatimChar"/>
+        </w:rPr>
+        <w:t xml:space="preserve">##          Pos Pred Value : 0.8913         </w:t>
+      </w:r>
+      <w:r>
+        <w:br/>
+      </w:r>
+      <w:r>
+        <w:rPr>
+          <w:rStyle w:val="VerbatimChar"/>
+        </w:rPr>
+        <w:t xml:space="preserve">##          Neg Pred Value : 0.8571         </w:t>
+      </w:r>
+      <w:r>
+        <w:br/>
+      </w:r>
+      <w:r>
+        <w:rPr>
+          <w:rStyle w:val="VerbatimChar"/>
+        </w:rPr>
+        <w:t xml:space="preserve">##              Prevalence : 0.5053         </w:t>
+      </w:r>
+      <w:r>
+        <w:br/>
+      </w:r>
+      <w:r>
+        <w:rPr>
+          <w:rStyle w:val="VerbatimChar"/>
+        </w:rPr>
+        <w:t xml:space="preserve">##          Detection Rate : 0.4316         </w:t>
+      </w:r>
+      <w:r>
+        <w:br/>
+      </w:r>
+      <w:r>
+        <w:rPr>
+          <w:rStyle w:val="VerbatimChar"/>
+        </w:rPr>
+        <w:t xml:space="preserve">##    Detection Prevalence : 0.4842         </w:t>
+      </w:r>
+      <w:r>
+        <w:br/>
+      </w:r>
+      <w:r>
+        <w:rPr>
+          <w:rStyle w:val="VerbatimChar"/>
+        </w:rPr>
+        <w:t xml:space="preserve">##       Balanced Accuracy : 0.8739         </w:t>
+      </w:r>
+      <w:r>
+        <w:br/>
+      </w:r>
+      <w:r>
+        <w:rPr>
+          <w:rStyle w:val="VerbatimChar"/>
+        </w:rPr>
+        <w:t xml:space="preserve">##                                          </w:t>
+      </w:r>
+      <w:r>
+        <w:br/>
+      </w:r>
+      <w:r>
+        <w:rPr>
+          <w:rStyle w:val="VerbatimChar"/>
+        </w:rPr>
+        <w:t xml:space="preserve">##        'Positive' Class : FALSE          </w:t>
+      </w:r>
+      <w:r>
+        <w:br/>
+      </w:r>
+      <w:r>
+        <w:rPr>
+          <w:rStyle w:val="VerbatimChar"/>
+        </w:rPr>
+        <w:t xml:space="preserve">## </w:t>
+      </w:r>
+    </w:p>
+    <w:p>
+      <w:pPr>
+        <w:pStyle w:val="SourceCode"/>
+      </w:pPr>
+      <w:r>
+        <w:rPr>
+          <w:rStyle w:val="NormalTok"/>
+        </w:rPr>
+        <w:t xml:space="preserve">classifications =</w:t>
+      </w:r>
+      <w:r>
+        <w:rPr>
+          <w:rStyle w:val="StringTok"/>
+        </w:rPr>
+        <w:t xml:space="preserve"> </w:t>
+      </w:r>
+      <w:r>
+        <w:rPr>
+          <w:rStyle w:val="KeywordTok"/>
+        </w:rPr>
+        <w:t xml:space="preserve">knn.cv</w:t>
+      </w:r>
+      <w:r>
+        <w:rPr>
+          <w:rStyle w:val="NormalTok"/>
+        </w:rPr>
+        <w:t xml:space="preserve">(allAles[,</w:t>
+      </w:r>
+      <w:r>
+        <w:rPr>
+          <w:rStyle w:val="KeywordTok"/>
+        </w:rPr>
+        <w:t xml:space="preserve">c</w:t>
+      </w:r>
+      <w:r>
+        <w:rPr>
+          <w:rStyle w:val="NormalTok"/>
+        </w:rPr>
+        <w:t xml:space="preserve">(</w:t>
+      </w:r>
+      <w:r>
+        <w:rPr>
+          <w:rStyle w:val="DecValTok"/>
+        </w:rPr>
+        <w:t xml:space="preserve">4</w:t>
+      </w:r>
+      <w:r>
+        <w:rPr>
+          <w:rStyle w:val="NormalTok"/>
+        </w:rPr>
+        <w:t xml:space="preserve">,</w:t>
+      </w:r>
+      <w:r>
+        <w:rPr>
+          <w:rStyle w:val="DecValTok"/>
+        </w:rPr>
+        <w:t xml:space="preserve">5</w:t>
+      </w:r>
+      <w:r>
+        <w:rPr>
+          <w:rStyle w:val="NormalTok"/>
+        </w:rPr>
+        <w:t xml:space="preserve">)], allAles</w:t>
+      </w:r>
+      <w:r>
+        <w:rPr>
+          <w:rStyle w:val="OperatorTok"/>
+        </w:rPr>
+        <w:t xml:space="preserve">$</w:t>
+      </w:r>
+      <w:r>
+        <w:rPr>
+          <w:rStyle w:val="NormalTok"/>
+        </w:rPr>
+        <w:t xml:space="preserve">ipa, </w:t>
+      </w:r>
+      <w:r>
+        <w:rPr>
+          <w:rStyle w:val="DataTypeTok"/>
+        </w:rPr>
+        <w:t xml:space="preserve">k=</w:t>
+      </w:r>
+      <w:r>
+        <w:rPr>
+          <w:rStyle w:val="DecValTok"/>
+        </w:rPr>
+        <w:t xml:space="preserve">3</w:t>
+      </w:r>
+      <w:r>
+        <w:rPr>
+          <w:rStyle w:val="NormalTok"/>
+        </w:rPr>
+        <w:t xml:space="preserve">)</w:t>
+      </w:r>
+      <w:r>
+        <w:br/>
+      </w:r>
+      <w:r>
+        <w:rPr>
+          <w:rStyle w:val="KeywordTok"/>
+        </w:rPr>
+        <w:t xml:space="preserve">confusionMatrix</w:t>
+      </w:r>
+      <w:r>
+        <w:rPr>
+          <w:rStyle w:val="NormalTok"/>
+        </w:rPr>
+        <w:t xml:space="preserve">(classifications, </w:t>
+      </w:r>
+      <w:r>
+        <w:rPr>
+          <w:rStyle w:val="KeywordTok"/>
+        </w:rPr>
+        <w:t xml:space="preserve">as.factor</w:t>
+      </w:r>
+      <w:r>
+        <w:rPr>
+          <w:rStyle w:val="NormalTok"/>
+        </w:rPr>
+        <w:t xml:space="preserve">(allAles</w:t>
+      </w:r>
+      <w:r>
+        <w:rPr>
+          <w:rStyle w:val="OperatorTok"/>
+        </w:rPr>
+        <w:t xml:space="preserve">$</w:t>
+      </w:r>
+      <w:r>
+        <w:rPr>
+          <w:rStyle w:val="NormalTok"/>
+        </w:rPr>
+        <w:t xml:space="preserve">ipa))</w:t>
+      </w:r>
+    </w:p>
+    <w:p>
+      <w:pPr>
+        <w:pStyle w:val="SourceCode"/>
+      </w:pPr>
+      <w:r>
+        <w:rPr>
+          <w:rStyle w:val="VerbatimChar"/>
+        </w:rPr>
+        <w:t xml:space="preserve">## Confusion Matrix and Statistics</w:t>
+      </w:r>
+      <w:r>
+        <w:br/>
+      </w:r>
+      <w:r>
+        <w:rPr>
+          <w:rStyle w:val="VerbatimChar"/>
+        </w:rPr>
+        <w:t xml:space="preserve">## </w:t>
+      </w:r>
+      <w:r>
+        <w:br/>
+      </w:r>
+      <w:r>
+        <w:rPr>
+          <w:rStyle w:val="VerbatimChar"/>
+        </w:rPr>
+        <w:t xml:space="preserve">##           Reference</w:t>
+      </w:r>
+      <w:r>
+        <w:br/>
+      </w:r>
+      <w:r>
+        <w:rPr>
+          <w:rStyle w:val="VerbatimChar"/>
+        </w:rPr>
+        <w:t xml:space="preserve">## Prediction FALSE TRUE</w:t>
+      </w:r>
+      <w:r>
+        <w:br/>
+      </w:r>
+      <w:r>
+        <w:rPr>
+          <w:rStyle w:val="VerbatimChar"/>
+        </w:rPr>
+        <w:t xml:space="preserve">##      FALSE   487   71</w:t>
+      </w:r>
+      <w:r>
+        <w:br/>
+      </w:r>
+      <w:r>
+        <w:rPr>
+          <w:rStyle w:val="VerbatimChar"/>
+        </w:rPr>
+        <w:t xml:space="preserve">##      TRUE     65  321</w:t>
+      </w:r>
+      <w:r>
+        <w:br/>
+      </w:r>
+      <w:r>
+        <w:rPr>
+          <w:rStyle w:val="VerbatimChar"/>
+        </w:rPr>
+        <w:t xml:space="preserve">##                                           </w:t>
+      </w:r>
+      <w:r>
+        <w:br/>
+      </w:r>
+      <w:r>
+        <w:rPr>
+          <w:rStyle w:val="VerbatimChar"/>
+        </w:rPr>
+        <w:t xml:space="preserve">##                Accuracy : 0.8559          </w:t>
+      </w:r>
+      <w:r>
+        <w:br/>
+      </w:r>
+      <w:r>
+        <w:rPr>
+          <w:rStyle w:val="VerbatimChar"/>
+        </w:rPr>
+        <w:t xml:space="preserve">##                  95% CI : (0.8319, 0.8777)</w:t>
+      </w:r>
+      <w:r>
+        <w:br/>
+      </w:r>
+      <w:r>
+        <w:rPr>
+          <w:rStyle w:val="VerbatimChar"/>
+        </w:rPr>
+        <w:t xml:space="preserve">##     No Information Rate : 0.5847          </w:t>
+      </w:r>
+      <w:r>
+        <w:br/>
+      </w:r>
+      <w:r>
+        <w:rPr>
+          <w:rStyle w:val="VerbatimChar"/>
+        </w:rPr>
+        <w:t xml:space="preserve">##     P-Value [Acc &gt; NIR] : &lt;2e-16          </w:t>
+      </w:r>
+      <w:r>
+        <w:br/>
+      </w:r>
+      <w:r>
+        <w:rPr>
+          <w:rStyle w:val="VerbatimChar"/>
+        </w:rPr>
+        <w:t xml:space="preserve">##                                           </w:t>
+      </w:r>
+      <w:r>
+        <w:br/>
+      </w:r>
+      <w:r>
+        <w:rPr>
+          <w:rStyle w:val="VerbatimChar"/>
+        </w:rPr>
+        <w:t xml:space="preserve">##                   Kappa : 0.7027          </w:t>
+      </w:r>
+      <w:r>
+        <w:br/>
+      </w:r>
+      <w:r>
+        <w:rPr>
+          <w:rStyle w:val="VerbatimChar"/>
+        </w:rPr>
+        <w:t xml:space="preserve">##                                           </w:t>
+      </w:r>
+      <w:r>
+        <w:br/>
+      </w:r>
+      <w:r>
+        <w:rPr>
+          <w:rStyle w:val="VerbatimChar"/>
+        </w:rPr>
+        <w:t xml:space="preserve">##  Mcnemar's Test P-Value : 0.6681          </w:t>
+      </w:r>
+      <w:r>
+        <w:br/>
+      </w:r>
+      <w:r>
+        <w:rPr>
+          <w:rStyle w:val="VerbatimChar"/>
+        </w:rPr>
+        <w:t xml:space="preserve">##                                           </w:t>
+      </w:r>
+      <w:r>
+        <w:br/>
+      </w:r>
+      <w:r>
+        <w:rPr>
+          <w:rStyle w:val="VerbatimChar"/>
+        </w:rPr>
+        <w:t xml:space="preserve">##             Sensitivity : 0.8822          </w:t>
+      </w:r>
+      <w:r>
+        <w:br/>
+      </w:r>
+      <w:r>
+        <w:rPr>
+          <w:rStyle w:val="VerbatimChar"/>
+        </w:rPr>
+        <w:t xml:space="preserve">##             Specificity : 0.8189          </w:t>
+      </w:r>
+      <w:r>
+        <w:br/>
+      </w:r>
+      <w:r>
+        <w:rPr>
+          <w:rStyle w:val="VerbatimChar"/>
+        </w:rPr>
+        <w:t xml:space="preserve">##          Pos Pred Value : 0.8728          </w:t>
+      </w:r>
+      <w:r>
+        <w:br/>
+      </w:r>
+      <w:r>
+        <w:rPr>
+          <w:rStyle w:val="VerbatimChar"/>
+        </w:rPr>
+        <w:t xml:space="preserve">##          Neg Pred Value : 0.8316          </w:t>
+      </w:r>
+      <w:r>
+        <w:br/>
+      </w:r>
+      <w:r>
+        <w:rPr>
+          <w:rStyle w:val="VerbatimChar"/>
+        </w:rPr>
+        <w:t xml:space="preserve">##              Prevalence : 0.5847          </w:t>
+      </w:r>
+      <w:r>
+        <w:br/>
+      </w:r>
+      <w:r>
+        <w:rPr>
+          <w:rStyle w:val="VerbatimChar"/>
+        </w:rPr>
+        <w:t xml:space="preserve">##          Detection Rate : 0.5159          </w:t>
+      </w:r>
+      <w:r>
+        <w:br/>
+      </w:r>
+      <w:r>
+        <w:rPr>
+          <w:rStyle w:val="VerbatimChar"/>
+        </w:rPr>
+        <w:t xml:space="preserve">##    Detection Prevalence : 0.5911          </w:t>
+      </w:r>
+      <w:r>
+        <w:br/>
+      </w:r>
+      <w:r>
+        <w:rPr>
+          <w:rStyle w:val="VerbatimChar"/>
+        </w:rPr>
+        <w:t xml:space="preserve">##       Balanced Accuracy : 0.8506          </w:t>
+      </w:r>
+      <w:r>
+        <w:br/>
+      </w:r>
+      <w:r>
+        <w:rPr>
+          <w:rStyle w:val="VerbatimChar"/>
+        </w:rPr>
+        <w:t xml:space="preserve">##                                           </w:t>
+      </w:r>
+      <w:r>
+        <w:br/>
+      </w:r>
+      <w:r>
+        <w:rPr>
+          <w:rStyle w:val="VerbatimChar"/>
+        </w:rPr>
+        <w:t xml:space="preserve">##        'Positive' Class : FALSE           </w:t>
+      </w:r>
+      <w:r>
+        <w:br/>
+      </w:r>
+      <w:r>
+        <w:rPr>
+          <w:rStyle w:val="VerbatimChar"/>
+        </w:rPr>
+        <w:t xml:space="preserve">## </w:t>
+      </w:r>
+    </w:p>
+    <w:p>
+      <w:pPr>
+        <w:pStyle w:val="SourceCode"/>
+      </w:pPr>
+      <w:r>
+        <w:rPr>
+          <w:rStyle w:val="NormalTok"/>
+        </w:rPr>
+        <w:t xml:space="preserve">allAles </w:t>
+      </w:r>
+      <w:r>
+        <w:rPr>
+          <w:rStyle w:val="OperatorTok"/>
+        </w:rPr>
+        <w:t xml:space="preserve">%&gt;%</w:t>
+      </w:r>
+      <w:r>
+        <w:rPr>
+          <w:rStyle w:val="StringTok"/>
+        </w:rPr>
+        <w:t xml:space="preserve"> </w:t>
+      </w:r>
+      <w:r>
+        <w:br/>
+      </w:r>
+      <w:r>
+        <w:rPr>
+          <w:rStyle w:val="StringTok"/>
+        </w:rPr>
+        <w:t xml:space="preserve">  </w:t>
+      </w:r>
+      <w:r>
+        <w:rPr>
+          <w:rStyle w:val="KeywordTok"/>
+        </w:rPr>
+        <w:t xml:space="preserve">mutate</w:t>
+      </w:r>
+      <w:r>
+        <w:rPr>
+          <w:rStyle w:val="NormalTok"/>
+        </w:rPr>
+        <w:t xml:space="preserve">(</w:t>
+      </w:r>
+      <w:r>
+        <w:rPr>
+          <w:rStyle w:val="DataTypeTok"/>
+        </w:rPr>
+        <w:t xml:space="preserve">ipa=</w:t>
+      </w:r>
+      <w:r>
+        <w:rPr>
+          <w:rStyle w:val="KeywordTok"/>
+        </w:rPr>
+        <w:t xml:space="preserve">as.factor</w:t>
+      </w:r>
+      <w:r>
+        <w:rPr>
+          <w:rStyle w:val="NormalTok"/>
+        </w:rPr>
+        <w:t xml:space="preserve">(ipa)) </w:t>
+      </w:r>
+      <w:r>
+        <w:rPr>
+          <w:rStyle w:val="OperatorTok"/>
+        </w:rPr>
+        <w:t xml:space="preserve">%&gt;%</w:t>
+      </w:r>
+      <w:r>
+        <w:rPr>
+          <w:rStyle w:val="StringTok"/>
+        </w:rPr>
+        <w:t xml:space="preserve"> </w:t>
+      </w:r>
+      <w:r>
+        <w:br/>
+      </w:r>
+      <w:r>
+        <w:rPr>
+          <w:rStyle w:val="StringTok"/>
+        </w:rPr>
+        <w:t xml:space="preserve">  </w:t>
+      </w:r>
+      <w:r>
+        <w:rPr>
+          <w:rStyle w:val="KeywordTok"/>
+        </w:rPr>
+        <w:t xml:space="preserve">ggplot</w:t>
+      </w:r>
+      <w:r>
+        <w:rPr>
+          <w:rStyle w:val="NormalTok"/>
+        </w:rPr>
+        <w:t xml:space="preserve">() </w:t>
+      </w:r>
+      <w:r>
+        <w:rPr>
+          <w:rStyle w:val="OperatorTok"/>
+        </w:rPr>
+        <w:t xml:space="preserve">+</w:t>
+      </w:r>
+      <w:r>
+        <w:br/>
+      </w:r>
+      <w:r>
+        <w:rPr>
+          <w:rStyle w:val="StringTok"/>
+        </w:rPr>
+        <w:t xml:space="preserve">  </w:t>
+      </w:r>
+      <w:r>
+        <w:rPr>
+          <w:rStyle w:val="KeywordTok"/>
+        </w:rPr>
+        <w:t xml:space="preserve">geom_boxplot</w:t>
+      </w:r>
+      <w:r>
+        <w:rPr>
+          <w:rStyle w:val="NormalTok"/>
+        </w:rPr>
+        <w:t xml:space="preserve">(</w:t>
+      </w:r>
+      <w:r>
+        <w:rPr>
+          <w:rStyle w:val="KeywordTok"/>
+        </w:rPr>
+        <w:t xml:space="preserve">aes</w:t>
+      </w:r>
+      <w:r>
+        <w:rPr>
+          <w:rStyle w:val="NormalTok"/>
+        </w:rPr>
+        <w:t xml:space="preserve">(</w:t>
+      </w:r>
+      <w:r>
+        <w:rPr>
+          <w:rStyle w:val="DataTypeTok"/>
+        </w:rPr>
+        <w:t xml:space="preserve">x =</w:t>
+      </w:r>
+      <w:r>
+        <w:rPr>
+          <w:rStyle w:val="NormalTok"/>
+        </w:rPr>
+        <w:t xml:space="preserve"> ipa, </w:t>
+      </w:r>
+      <w:r>
+        <w:rPr>
+          <w:rStyle w:val="DataTypeTok"/>
+        </w:rPr>
+        <w:t xml:space="preserve">y =</w:t>
+      </w:r>
+      <w:r>
+        <w:rPr>
+          <w:rStyle w:val="NormalTok"/>
+        </w:rPr>
+        <w:t xml:space="preserve"> ABV, </w:t>
+      </w:r>
+      <w:r>
+        <w:rPr>
+          <w:rStyle w:val="DataTypeTok"/>
+        </w:rPr>
+        <w:t xml:space="preserve">fill =</w:t>
+      </w:r>
+      <w:r>
+        <w:rPr>
+          <w:rStyle w:val="NormalTok"/>
+        </w:rPr>
+        <w:t xml:space="preserve"> ipa, </w:t>
+      </w:r>
+      <w:r>
+        <w:rPr>
+          <w:rStyle w:val="DataTypeTok"/>
+        </w:rPr>
+        <w:t xml:space="preserve">group =</w:t>
+      </w:r>
+      <w:r>
+        <w:rPr>
+          <w:rStyle w:val="NormalTok"/>
+        </w:rPr>
+        <w:t xml:space="preserve">ipa))</w:t>
+      </w:r>
+    </w:p>
+    <w:p>
+      <w:pPr>
+        <w:pStyle w:val="FirstParagraph"/>
+      </w:pPr>
+      <w:r>
+        <w:drawing>
+          <wp:inline>
+            <wp:extent cx="4620126" cy="3696101"/>
+            <wp:effectExtent b="0" l="0" r="0" t="0"/>
+            <wp:docPr descr="" title="" id="1" name="Picture"/>
+            <a:graphic>
+              <a:graphicData uri="http://schemas.openxmlformats.org/drawingml/2006/picture">
+                <pic:pic>
+                  <pic:nvPicPr>
+                    <pic:cNvPr descr="Slide_Deck_files/figure-docx/boxplot%20of%20ABV%20for%20IPA/nonIPA-1.png" id="0" name="Picture"/>
+                    <pic:cNvPicPr>
+                      <a:picLocks noChangeArrowheads="1" noChangeAspect="1"/>
+                    </pic:cNvPicPr>
+                  </pic:nvPicPr>
+                  <pic:blipFill>
+                    <a:blip r:embed="rId33"/>
+                    <a:stretch>
+                      <a:fillRect/>
+                    </a:stretch>
+                  </pic:blipFill>
+                  <pic:spPr bwMode="auto">
+                    <a:xfrm>
+                      <a:off x="0" y="0"/>
+                      <a:ext cx="4620126" cy="3696101"/>
+                    </a:xfrm>
+                    <a:prstGeom prst="rect">
+                      <a:avLst/>
+                    </a:prstGeom>
+                    <a:noFill/>
+                    <a:ln w="9525">
+                      <a:noFill/>
+                      <a:headEnd/>
+                      <a:tailEnd/>
+                    </a:ln>
+                  </pic:spPr>
+                </pic:pic>
+              </a:graphicData>
+            </a:graphic>
+          </wp:inline>
+        </w:drawing>
+      </w:r>
+    </w:p>
+    <w:p>
+      <w:pPr>
+        <w:pStyle w:val="SourceCode"/>
+      </w:pPr>
+      <w:r>
+        <w:rPr>
           <w:rStyle w:val="NormalTok"/>
         </w:rPr>
         <w:t xml:space="preserve">allAles </w:t>
@@ -16851,7 +17482,7 @@
                     </pic:cNvPicPr>
                   </pic:nvPicPr>
                   <pic:blipFill>
-                    <a:blip r:embed="rId33"/>
+                    <a:blip r:embed="rId34"/>
                     <a:stretch>
                       <a:fillRect/>
                     </a:stretch>

</xml_diff>